<commit_message>
spring mvc hello world
</commit_message>
<xml_diff>
--- a/Afternoon Batch/Spring Notes.docx
+++ b/Afternoon Batch/Spring Notes.docx
@@ -829,19 +829,8 @@
           <w:szCs w:val="24"/>
           <w:highlight w:val="yellow"/>
         </w:rPr>
-        <w:t xml:space="preserve">Changing the xml to get </w:t>
-      </w:r>
-      <w:proofErr w:type="spellStart"/>
-      <w:r>
-        <w:rPr>
-          <w:rFonts w:ascii="Consolas" w:hAnsi="Consolas"/>
-          <w:sz w:val="24"/>
-          <w:szCs w:val="24"/>
-          <w:highlight w:val="yellow"/>
-        </w:rPr>
-        <w:t>JpaImpl</w:t>
-      </w:r>
-      <w:proofErr w:type="spellEnd"/>
+        <w:t>Changing the xml to get JpaImpl</w:t>
+      </w:r>
     </w:p>
     <w:p>
       <w:pPr>
@@ -1009,25 +998,7 @@
           <w:sz w:val="24"/>
           <w:szCs w:val="24"/>
         </w:rPr>
-        <w:t xml:space="preserve">Dependency </w:t>
-      </w:r>
-      <w:proofErr w:type="gramStart"/>
-      <w:r>
-        <w:rPr>
-          <w:rFonts w:ascii="Consolas" w:hAnsi="Consolas"/>
-          <w:sz w:val="24"/>
-          <w:szCs w:val="24"/>
-        </w:rPr>
-        <w:t>injection are</w:t>
-      </w:r>
-      <w:proofErr w:type="gramEnd"/>
-      <w:r>
-        <w:rPr>
-          <w:rFonts w:ascii="Consolas" w:hAnsi="Consolas"/>
-          <w:sz w:val="24"/>
-          <w:szCs w:val="24"/>
-        </w:rPr>
-        <w:t xml:space="preserve"> of two types</w:t>
+        <w:t>Dependency injection are of two types</w:t>
       </w:r>
     </w:p>
     <w:p>
@@ -1569,190 +1540,16 @@
           <w:sz w:val="24"/>
           <w:szCs w:val="24"/>
         </w:rPr>
-        <w:t xml:space="preserve">Create a Service class named </w:t>
-      </w:r>
-      <w:proofErr w:type="spellStart"/>
-      <w:r>
-        <w:rPr>
-          <w:rFonts w:ascii="Consolas" w:hAnsi="Consolas"/>
-          <w:sz w:val="24"/>
-          <w:szCs w:val="24"/>
-        </w:rPr>
-        <w:t>EmployeeService</w:t>
-      </w:r>
-      <w:proofErr w:type="spellEnd"/>
-      <w:r>
-        <w:rPr>
-          <w:rFonts w:ascii="Consolas" w:hAnsi="Consolas"/>
-          <w:sz w:val="24"/>
-          <w:szCs w:val="24"/>
-        </w:rPr>
-        <w:t xml:space="preserve"> and create a variable of type </w:t>
-      </w:r>
-      <w:proofErr w:type="spellStart"/>
-      <w:r>
-        <w:rPr>
-          <w:rFonts w:ascii="Consolas" w:hAnsi="Consolas"/>
-          <w:sz w:val="24"/>
-          <w:szCs w:val="24"/>
-        </w:rPr>
-        <w:t>EmployeeDao</w:t>
-      </w:r>
-      <w:proofErr w:type="spellEnd"/>
-      <w:r>
-        <w:rPr>
-          <w:rFonts w:ascii="Consolas" w:hAnsi="Consolas"/>
-          <w:sz w:val="24"/>
-          <w:szCs w:val="24"/>
-        </w:rPr>
-        <w:t xml:space="preserve"> and in main method you get the object of </w:t>
-      </w:r>
-      <w:proofErr w:type="spellStart"/>
-      <w:r>
-        <w:rPr>
-          <w:rFonts w:ascii="Consolas" w:hAnsi="Consolas"/>
-          <w:sz w:val="24"/>
-          <w:szCs w:val="24"/>
-        </w:rPr>
-        <w:t>EmployeeService</w:t>
-      </w:r>
-      <w:proofErr w:type="spellEnd"/>
-      <w:r>
-        <w:rPr>
-          <w:rFonts w:ascii="Consolas" w:hAnsi="Consolas"/>
-          <w:sz w:val="24"/>
-          <w:szCs w:val="24"/>
-        </w:rPr>
-        <w:t xml:space="preserve">, the </w:t>
-      </w:r>
-      <w:proofErr w:type="spellStart"/>
-      <w:r>
-        <w:rPr>
-          <w:rFonts w:ascii="Consolas" w:hAnsi="Consolas"/>
-          <w:sz w:val="24"/>
-          <w:szCs w:val="24"/>
-        </w:rPr>
-        <w:t>EmployeeService</w:t>
-      </w:r>
-      <w:proofErr w:type="spellEnd"/>
-      <w:r>
-        <w:rPr>
-          <w:rFonts w:ascii="Consolas" w:hAnsi="Consolas"/>
-          <w:sz w:val="24"/>
-          <w:szCs w:val="24"/>
-        </w:rPr>
-        <w:t xml:space="preserve"> will have a method </w:t>
-      </w:r>
-      <w:proofErr w:type="spellStart"/>
-      <w:proofErr w:type="gramStart"/>
-      <w:r>
-        <w:rPr>
-          <w:rFonts w:ascii="Consolas" w:hAnsi="Consolas"/>
-          <w:sz w:val="24"/>
-          <w:szCs w:val="24"/>
-        </w:rPr>
-        <w:t>storeEmployee</w:t>
-      </w:r>
-      <w:proofErr w:type="spellEnd"/>
-      <w:r>
-        <w:rPr>
-          <w:rFonts w:ascii="Consolas" w:hAnsi="Consolas"/>
-          <w:sz w:val="24"/>
-          <w:szCs w:val="24"/>
-        </w:rPr>
-        <w:t>(</w:t>
-      </w:r>
-      <w:proofErr w:type="gramEnd"/>
-      <w:r>
-        <w:rPr>
-          <w:rFonts w:ascii="Consolas" w:hAnsi="Consolas"/>
-          <w:sz w:val="24"/>
-          <w:szCs w:val="24"/>
-        </w:rPr>
-        <w:t xml:space="preserve">) which calls store() method of </w:t>
-      </w:r>
-      <w:proofErr w:type="spellStart"/>
-      <w:r>
-        <w:rPr>
-          <w:rFonts w:ascii="Consolas" w:hAnsi="Consolas"/>
-          <w:sz w:val="24"/>
-          <w:szCs w:val="24"/>
-        </w:rPr>
-        <w:t>dao</w:t>
-      </w:r>
-      <w:proofErr w:type="spellEnd"/>
-      <w:r>
-        <w:rPr>
-          <w:rFonts w:ascii="Consolas" w:hAnsi="Consolas"/>
-          <w:sz w:val="24"/>
-          <w:szCs w:val="24"/>
-        </w:rPr>
-        <w:t>.</w:t>
-      </w:r>
-      <w:r>
-        <w:rPr>
-          <w:rFonts w:ascii="Consolas" w:hAnsi="Consolas"/>
-          <w:sz w:val="24"/>
-          <w:szCs w:val="24"/>
-        </w:rPr>
-        <w:t xml:space="preserve"> From main you will call </w:t>
-      </w:r>
-      <w:proofErr w:type="spellStart"/>
-      <w:proofErr w:type="gramStart"/>
-      <w:r>
-        <w:rPr>
-          <w:rFonts w:ascii="Consolas" w:hAnsi="Consolas"/>
-          <w:sz w:val="24"/>
-          <w:szCs w:val="24"/>
-        </w:rPr>
-        <w:t>storeEmployee</w:t>
-      </w:r>
-      <w:proofErr w:type="spellEnd"/>
-      <w:r>
-        <w:rPr>
-          <w:rFonts w:ascii="Consolas" w:hAnsi="Consolas"/>
-          <w:sz w:val="24"/>
-          <w:szCs w:val="24"/>
-        </w:rPr>
-        <w:t>(</w:t>
-      </w:r>
-      <w:proofErr w:type="gramEnd"/>
-      <w:r>
-        <w:rPr>
-          <w:rFonts w:ascii="Consolas" w:hAnsi="Consolas"/>
-          <w:sz w:val="24"/>
-          <w:szCs w:val="24"/>
-        </w:rPr>
-        <w:t xml:space="preserve">) that prints </w:t>
-      </w:r>
-      <w:proofErr w:type="spellStart"/>
-      <w:r>
-        <w:rPr>
-          <w:rFonts w:ascii="Consolas" w:hAnsi="Consolas"/>
-          <w:sz w:val="24"/>
-          <w:szCs w:val="24"/>
-        </w:rPr>
-        <w:t>storeEmployee</w:t>
-      </w:r>
-      <w:proofErr w:type="spellEnd"/>
-      <w:r>
-        <w:rPr>
-          <w:rFonts w:ascii="Consolas" w:hAnsi="Consolas"/>
-          <w:sz w:val="24"/>
-          <w:szCs w:val="24"/>
-        </w:rPr>
-        <w:t xml:space="preserve">() method message as well as store() method message of </w:t>
-      </w:r>
-      <w:proofErr w:type="spellStart"/>
-      <w:r>
-        <w:rPr>
-          <w:rFonts w:ascii="Consolas" w:hAnsi="Consolas"/>
-          <w:sz w:val="24"/>
-          <w:szCs w:val="24"/>
-        </w:rPr>
-        <w:t>EmployeeDao</w:t>
-      </w:r>
-      <w:proofErr w:type="spellEnd"/>
+        <w:t>Create a Service class named EmployeeService and create a variable of type EmployeeDao and in main method you get the object of EmployeeService, the EmployeeService will have a method storeEmployee() which calls store() method of dao.</w:t>
+      </w:r>
+      <w:r>
+        <w:rPr>
+          <w:rFonts w:ascii="Consolas" w:hAnsi="Consolas"/>
+          <w:sz w:val="24"/>
+          <w:szCs w:val="24"/>
+        </w:rPr>
+        <w:t xml:space="preserve"> From main you will call storeEmployee() that prints storeEmployee() method message as well as store() method message of EmployeeDao</w:t>
+      </w:r>
     </w:p>
     <w:p>
       <w:pPr>
@@ -2370,7 +2167,6 @@
           <w:szCs w:val="24"/>
         </w:rPr>
       </w:pPr>
-      <w:proofErr w:type="spellStart"/>
       <w:r>
         <w:rPr>
           <w:rFonts w:ascii="Consolas" w:hAnsi="Consolas"/>
@@ -2378,52 +2174,24 @@
           <w:szCs w:val="24"/>
           <w:highlight w:val="yellow"/>
         </w:rPr>
-        <w:t>Autowired</w:t>
-      </w:r>
-      <w:proofErr w:type="spellEnd"/>
-      <w:r>
-        <w:rPr>
-          <w:rFonts w:ascii="Consolas" w:hAnsi="Consolas"/>
-          <w:sz w:val="24"/>
-          <w:szCs w:val="24"/>
-          <w:highlight w:val="yellow"/>
-        </w:rPr>
-        <w:t>:</w:t>
-      </w:r>
-    </w:p>
-    <w:p>
-      <w:pPr>
-        <w:rPr>
-          <w:rFonts w:ascii="Consolas" w:hAnsi="Consolas"/>
-          <w:sz w:val="24"/>
-          <w:szCs w:val="24"/>
-        </w:rPr>
-      </w:pPr>
-      <w:r>
-        <w:rPr>
-          <w:rFonts w:ascii="Consolas" w:hAnsi="Consolas"/>
-          <w:sz w:val="24"/>
-          <w:szCs w:val="24"/>
-        </w:rPr>
-        <w:t>It is another way of achieving the dependency injection where you can use auto-wire attribute in the bean so that you can avoid number of &lt;property&gt; or &lt;constructor-</w:t>
-      </w:r>
-      <w:proofErr w:type="spellStart"/>
-      <w:r>
-        <w:rPr>
-          <w:rFonts w:ascii="Consolas" w:hAnsi="Consolas"/>
-          <w:sz w:val="24"/>
-          <w:szCs w:val="24"/>
-        </w:rPr>
-        <w:t>arg</w:t>
-      </w:r>
-      <w:proofErr w:type="spellEnd"/>
-      <w:r>
-        <w:rPr>
-          <w:rFonts w:ascii="Consolas" w:hAnsi="Consolas"/>
-          <w:sz w:val="24"/>
-          <w:szCs w:val="24"/>
-        </w:rPr>
-        <w:t>&gt; tags.</w:t>
+        <w:t>Autowired:</w:t>
+      </w:r>
+    </w:p>
+    <w:p>
+      <w:pPr>
+        <w:rPr>
+          <w:rFonts w:ascii="Consolas" w:hAnsi="Consolas"/>
+          <w:sz w:val="24"/>
+          <w:szCs w:val="24"/>
+        </w:rPr>
+      </w:pPr>
+      <w:r>
+        <w:rPr>
+          <w:rFonts w:ascii="Consolas" w:hAnsi="Consolas"/>
+          <w:sz w:val="24"/>
+          <w:szCs w:val="24"/>
+        </w:rPr>
+        <w:t>It is another way of achieving the dependency injection where you can use auto-wire attribute in the bean so that you can avoid number of &lt;property&gt; or &lt;constructor-arg&gt; tags.</w:t>
       </w:r>
     </w:p>
     <w:p>
@@ -2496,8 +2264,6 @@
           <w:szCs w:val="24"/>
         </w:rPr>
       </w:pPr>
-      <w:proofErr w:type="spellStart"/>
-      <w:proofErr w:type="gramStart"/>
       <w:r>
         <w:rPr>
           <w:rFonts w:ascii="Consolas" w:hAnsi="Consolas"/>
@@ -2507,33 +2273,13 @@
         </w:rPr>
         <w:t>byType</w:t>
       </w:r>
-      <w:proofErr w:type="spellEnd"/>
-      <w:proofErr w:type="gramEnd"/>
-      <w:r>
-        <w:rPr>
-          <w:rFonts w:ascii="Consolas" w:hAnsi="Consolas"/>
-          <w:sz w:val="24"/>
-          <w:szCs w:val="24"/>
-        </w:rPr>
-        <w:t xml:space="preserve"> checks the </w:t>
-      </w:r>
-      <w:proofErr w:type="spellStart"/>
-      <w:r>
-        <w:rPr>
-          <w:rFonts w:ascii="Consolas" w:hAnsi="Consolas"/>
-          <w:sz w:val="24"/>
-          <w:szCs w:val="24"/>
-        </w:rPr>
-        <w:t>datatype</w:t>
-      </w:r>
-      <w:proofErr w:type="spellEnd"/>
-      <w:r>
-        <w:rPr>
-          <w:rFonts w:ascii="Consolas" w:hAnsi="Consolas"/>
-          <w:sz w:val="24"/>
-          <w:szCs w:val="24"/>
-        </w:rPr>
-        <w:t xml:space="preserve"> of the dependency and supplies to the dependent object</w:t>
+      <w:r>
+        <w:rPr>
+          <w:rFonts w:ascii="Consolas" w:hAnsi="Consolas"/>
+          <w:sz w:val="24"/>
+          <w:szCs w:val="24"/>
+        </w:rPr>
+        <w:t xml:space="preserve"> checks the datatype of the dependency and supplies to the dependent object</w:t>
       </w:r>
     </w:p>
     <w:p>
@@ -2568,25 +2314,7 @@
           <w:sz w:val="24"/>
           <w:szCs w:val="24"/>
         </w:rPr>
-        <w:t xml:space="preserve">This simplifies writing the bean configuration where you can </w:t>
-      </w:r>
-      <w:proofErr w:type="gramStart"/>
-      <w:r>
-        <w:rPr>
-          <w:rFonts w:ascii="Consolas" w:hAnsi="Consolas"/>
-          <w:sz w:val="24"/>
-          <w:szCs w:val="24"/>
-        </w:rPr>
-        <w:t>using</w:t>
-      </w:r>
-      <w:proofErr w:type="gramEnd"/>
-      <w:r>
-        <w:rPr>
-          <w:rFonts w:ascii="Consolas" w:hAnsi="Consolas"/>
-          <w:sz w:val="24"/>
-          <w:szCs w:val="24"/>
-        </w:rPr>
-        <w:t xml:space="preserve"> annotations to enable spring to create objects and supply the dependencies</w:t>
+        <w:t>This simplifies writing the bean configuration where you can using annotations to enable spring to create objects and supply the dependencies</w:t>
       </w:r>
       <w:r>
         <w:rPr>
@@ -2620,25 +2348,7 @@
           <w:sz w:val="24"/>
           <w:szCs w:val="24"/>
         </w:rPr>
-        <w:t xml:space="preserve"> You can also declare the &lt;bean&gt; in the xml and supply them through @</w:t>
-      </w:r>
-      <w:proofErr w:type="spellStart"/>
-      <w:r>
-        <w:rPr>
-          <w:rFonts w:ascii="Consolas" w:hAnsi="Consolas"/>
-          <w:sz w:val="24"/>
-          <w:szCs w:val="24"/>
-        </w:rPr>
-        <w:t>Autowired</w:t>
-      </w:r>
-      <w:proofErr w:type="spellEnd"/>
-      <w:r>
-        <w:rPr>
-          <w:rFonts w:ascii="Consolas" w:hAnsi="Consolas"/>
-          <w:sz w:val="24"/>
-          <w:szCs w:val="24"/>
-        </w:rPr>
-        <w:t xml:space="preserve"> annotation</w:t>
+        <w:t xml:space="preserve"> You can also declare the &lt;bean&gt; in the xml and supply them through @Autowired annotation</w:t>
       </w:r>
     </w:p>
     <w:p>
@@ -2948,25 +2658,7 @@
           <w:sz w:val="24"/>
           <w:szCs w:val="24"/>
         </w:rPr>
-        <w:t>Similarly you have @Controller to recognize classes and @</w:t>
-      </w:r>
-      <w:proofErr w:type="spellStart"/>
-      <w:r>
-        <w:rPr>
-          <w:rFonts w:ascii="Consolas" w:hAnsi="Consolas"/>
-          <w:sz w:val="24"/>
-          <w:szCs w:val="24"/>
-        </w:rPr>
-        <w:t>RestController</w:t>
-      </w:r>
-      <w:proofErr w:type="spellEnd"/>
-      <w:r>
-        <w:rPr>
-          <w:rFonts w:ascii="Consolas" w:hAnsi="Consolas"/>
-          <w:sz w:val="24"/>
-          <w:szCs w:val="24"/>
-        </w:rPr>
-        <w:t xml:space="preserve"> to recognize REST API classes</w:t>
+        <w:t>Similarly you have @Controller to recognize classes and @RestController to recognize REST API classes</w:t>
       </w:r>
     </w:p>
     <w:p>
@@ -3147,25 +2839,7 @@
           <w:sz w:val="24"/>
           <w:szCs w:val="24"/>
         </w:rPr>
-        <w:t xml:space="preserve">Configure </w:t>
-      </w:r>
-      <w:proofErr w:type="spellStart"/>
-      <w:r>
-        <w:rPr>
-          <w:rFonts w:ascii="Consolas" w:hAnsi="Consolas"/>
-          <w:sz w:val="24"/>
-          <w:szCs w:val="24"/>
-        </w:rPr>
-        <w:t>DBConfig</w:t>
-      </w:r>
-      <w:proofErr w:type="spellEnd"/>
-      <w:r>
-        <w:rPr>
-          <w:rFonts w:ascii="Consolas" w:hAnsi="Consolas"/>
-          <w:sz w:val="24"/>
-          <w:szCs w:val="24"/>
-        </w:rPr>
-        <w:t xml:space="preserve"> class in the XML File</w:t>
+        <w:t>Configure DBConfig class in the XML File</w:t>
       </w:r>
     </w:p>
     <w:p>
@@ -3187,55 +2861,26 @@
           <w:sz w:val="24"/>
           <w:szCs w:val="24"/>
         </w:rPr>
-        <w:t xml:space="preserve">Inject the </w:t>
-      </w:r>
-      <w:proofErr w:type="spellStart"/>
-      <w:r>
-        <w:rPr>
-          <w:rFonts w:ascii="Consolas" w:hAnsi="Consolas"/>
-          <w:sz w:val="24"/>
-          <w:szCs w:val="24"/>
-        </w:rPr>
-        <w:t>DBConfig</w:t>
-      </w:r>
-      <w:proofErr w:type="spellEnd"/>
-      <w:r>
-        <w:rPr>
-          <w:rFonts w:ascii="Consolas" w:hAnsi="Consolas"/>
-          <w:sz w:val="24"/>
-          <w:szCs w:val="24"/>
-        </w:rPr>
-        <w:t xml:space="preserve"> to the DAO via @</w:t>
-      </w:r>
-      <w:proofErr w:type="spellStart"/>
-      <w:r>
-        <w:rPr>
-          <w:rFonts w:ascii="Consolas" w:hAnsi="Consolas"/>
-          <w:sz w:val="24"/>
-          <w:szCs w:val="24"/>
-        </w:rPr>
-        <w:t>Autowired</w:t>
-      </w:r>
-      <w:proofErr w:type="spellEnd"/>
-    </w:p>
-    <w:p>
-      <w:pPr>
-        <w:rPr>
-          <w:rFonts w:ascii="Consolas" w:hAnsi="Consolas"/>
-          <w:sz w:val="24"/>
-          <w:szCs w:val="24"/>
-        </w:rPr>
-      </w:pPr>
-    </w:p>
-    <w:p>
-      <w:pPr>
-        <w:rPr>
-          <w:rFonts w:ascii="Consolas" w:hAnsi="Consolas"/>
-          <w:sz w:val="24"/>
-          <w:szCs w:val="24"/>
-        </w:rPr>
-      </w:pPr>
-      <w:proofErr w:type="spellStart"/>
+        <w:t>Inject the DBConfig to the DAO via @Autowired</w:t>
+      </w:r>
+    </w:p>
+    <w:p>
+      <w:pPr>
+        <w:rPr>
+          <w:rFonts w:ascii="Consolas" w:hAnsi="Consolas"/>
+          <w:sz w:val="24"/>
+          <w:szCs w:val="24"/>
+        </w:rPr>
+      </w:pPr>
+    </w:p>
+    <w:p>
+      <w:pPr>
+        <w:rPr>
+          <w:rFonts w:ascii="Consolas" w:hAnsi="Consolas"/>
+          <w:sz w:val="24"/>
+          <w:szCs w:val="24"/>
+        </w:rPr>
+      </w:pPr>
       <w:r>
         <w:rPr>
           <w:rFonts w:ascii="Consolas" w:hAnsi="Consolas"/>
@@ -3243,9 +2888,34 @@
           <w:szCs w:val="24"/>
           <w:highlight w:val="yellow"/>
         </w:rPr>
-        <w:t>JdbcTemplate</w:t>
-      </w:r>
-      <w:proofErr w:type="spellEnd"/>
+        <w:t>JdbcTemplate:</w:t>
+      </w:r>
+      <w:r>
+        <w:rPr>
+          <w:rFonts w:ascii="Consolas" w:hAnsi="Consolas"/>
+          <w:sz w:val="24"/>
+          <w:szCs w:val="24"/>
+        </w:rPr>
+        <w:t xml:space="preserve"> It is an instance used to interact with database it depends on the DriverManagerDataSource instance you must inject it in the XML, and you can autowire JdbcTemplate in dao, it provides some methods to execute SQL Query.</w:t>
+      </w:r>
+    </w:p>
+    <w:p>
+      <w:pPr>
+        <w:rPr>
+          <w:rFonts w:ascii="Consolas" w:hAnsi="Consolas"/>
+          <w:sz w:val="24"/>
+          <w:szCs w:val="24"/>
+        </w:rPr>
+      </w:pPr>
+    </w:p>
+    <w:p>
+      <w:pPr>
+        <w:rPr>
+          <w:rFonts w:ascii="Consolas" w:hAnsi="Consolas"/>
+          <w:sz w:val="24"/>
+          <w:szCs w:val="24"/>
+        </w:rPr>
+      </w:pPr>
       <w:r>
         <w:rPr>
           <w:rFonts w:ascii="Consolas" w:hAnsi="Consolas"/>
@@ -3253,126 +2923,8 @@
           <w:szCs w:val="24"/>
           <w:highlight w:val="yellow"/>
         </w:rPr>
-        <w:t>:</w:t>
-      </w:r>
-      <w:r>
-        <w:rPr>
-          <w:rFonts w:ascii="Consolas" w:hAnsi="Consolas"/>
-          <w:sz w:val="24"/>
-          <w:szCs w:val="24"/>
-        </w:rPr>
-        <w:t xml:space="preserve"> It is an instance used to interact with database it depends on the </w:t>
-      </w:r>
-      <w:proofErr w:type="spellStart"/>
-      <w:r>
-        <w:rPr>
-          <w:rFonts w:ascii="Consolas" w:hAnsi="Consolas"/>
-          <w:sz w:val="24"/>
-          <w:szCs w:val="24"/>
-        </w:rPr>
-        <w:t>DriverManagerDataSource</w:t>
-      </w:r>
-      <w:proofErr w:type="spellEnd"/>
-      <w:r>
-        <w:rPr>
-          <w:rFonts w:ascii="Consolas" w:hAnsi="Consolas"/>
-          <w:sz w:val="24"/>
-          <w:szCs w:val="24"/>
-        </w:rPr>
-        <w:t xml:space="preserve"> instance you must inject it in the XML, and you can </w:t>
-      </w:r>
-      <w:proofErr w:type="spellStart"/>
-      <w:r>
-        <w:rPr>
-          <w:rFonts w:ascii="Consolas" w:hAnsi="Consolas"/>
-          <w:sz w:val="24"/>
-          <w:szCs w:val="24"/>
-        </w:rPr>
-        <w:t>autowire</w:t>
-      </w:r>
-      <w:proofErr w:type="spellEnd"/>
-      <w:r>
-        <w:rPr>
-          <w:rFonts w:ascii="Consolas" w:hAnsi="Consolas"/>
-          <w:sz w:val="24"/>
-          <w:szCs w:val="24"/>
-        </w:rPr>
-        <w:t xml:space="preserve"> </w:t>
-      </w:r>
-      <w:proofErr w:type="spellStart"/>
-      <w:r>
-        <w:rPr>
-          <w:rFonts w:ascii="Consolas" w:hAnsi="Consolas"/>
-          <w:sz w:val="24"/>
-          <w:szCs w:val="24"/>
-        </w:rPr>
-        <w:t>JdbcTemplate</w:t>
-      </w:r>
-      <w:proofErr w:type="spellEnd"/>
-      <w:r>
-        <w:rPr>
-          <w:rFonts w:ascii="Consolas" w:hAnsi="Consolas"/>
-          <w:sz w:val="24"/>
-          <w:szCs w:val="24"/>
-        </w:rPr>
-        <w:t xml:space="preserve"> in </w:t>
-      </w:r>
-      <w:proofErr w:type="spellStart"/>
-      <w:r>
-        <w:rPr>
-          <w:rFonts w:ascii="Consolas" w:hAnsi="Consolas"/>
-          <w:sz w:val="24"/>
-          <w:szCs w:val="24"/>
-        </w:rPr>
-        <w:t>dao</w:t>
-      </w:r>
-      <w:proofErr w:type="spellEnd"/>
-      <w:r>
-        <w:rPr>
-          <w:rFonts w:ascii="Consolas" w:hAnsi="Consolas"/>
-          <w:sz w:val="24"/>
-          <w:szCs w:val="24"/>
-        </w:rPr>
-        <w:t>, it provides some methods to execute SQL Query.</w:t>
-      </w:r>
-    </w:p>
-    <w:p>
-      <w:pPr>
-        <w:rPr>
-          <w:rFonts w:ascii="Consolas" w:hAnsi="Consolas"/>
-          <w:sz w:val="24"/>
-          <w:szCs w:val="24"/>
-        </w:rPr>
-      </w:pPr>
-    </w:p>
-    <w:p>
-      <w:pPr>
-        <w:rPr>
-          <w:rFonts w:ascii="Consolas" w:hAnsi="Consolas"/>
-          <w:sz w:val="24"/>
-          <w:szCs w:val="24"/>
-        </w:rPr>
-      </w:pPr>
-      <w:r>
-        <w:rPr>
-          <w:rFonts w:ascii="Consolas" w:hAnsi="Consolas"/>
-          <w:sz w:val="24"/>
-          <w:szCs w:val="24"/>
-          <w:highlight w:val="yellow"/>
-        </w:rPr>
-        <w:t xml:space="preserve">We need two dependencies to work with Database &amp; </w:t>
-      </w:r>
-      <w:proofErr w:type="spellStart"/>
-      <w:r>
-        <w:rPr>
-          <w:rFonts w:ascii="Consolas" w:hAnsi="Consolas"/>
-          <w:sz w:val="24"/>
-          <w:szCs w:val="24"/>
-          <w:highlight w:val="yellow"/>
-        </w:rPr>
-        <w:t>JdbcTemplate</w:t>
-      </w:r>
-      <w:proofErr w:type="spellEnd"/>
+        <w:t>We need two dependencies to work with Database &amp; JdbcTemplate</w:t>
+      </w:r>
     </w:p>
     <w:p>
       <w:pPr>
@@ -3387,23 +2939,13 @@
           <w:szCs w:val="24"/>
         </w:rPr>
       </w:pPr>
-      <w:proofErr w:type="spellStart"/>
-      <w:r>
-        <w:rPr>
-          <w:rFonts w:ascii="Consolas" w:hAnsi="Consolas"/>
-          <w:sz w:val="24"/>
-          <w:szCs w:val="24"/>
-        </w:rPr>
-        <w:t>MySQL</w:t>
-      </w:r>
-      <w:proofErr w:type="spellEnd"/>
-      <w:r>
-        <w:rPr>
-          <w:rFonts w:ascii="Consolas" w:hAnsi="Consolas"/>
-          <w:sz w:val="24"/>
-          <w:szCs w:val="24"/>
-        </w:rPr>
-        <w:t xml:space="preserve"> connector</w:t>
+      <w:r>
+        <w:rPr>
+          <w:rFonts w:ascii="Consolas" w:hAnsi="Consolas"/>
+          <w:sz w:val="24"/>
+          <w:szCs w:val="24"/>
+        </w:rPr>
+        <w:t>MySQL connector</w:t>
       </w:r>
     </w:p>
     <w:p>
@@ -3425,63 +2967,25 @@
           <w:sz w:val="24"/>
           <w:szCs w:val="24"/>
         </w:rPr>
-        <w:t>spring-</w:t>
-      </w:r>
-      <w:proofErr w:type="spellStart"/>
-      <w:r>
-        <w:rPr>
-          <w:rFonts w:ascii="Consolas" w:hAnsi="Consolas"/>
-          <w:sz w:val="24"/>
-          <w:szCs w:val="24"/>
-        </w:rPr>
-        <w:t>jdbc</w:t>
-      </w:r>
-      <w:proofErr w:type="spellEnd"/>
-    </w:p>
-    <w:p>
-      <w:pPr>
-        <w:rPr>
-          <w:rFonts w:ascii="Consolas" w:hAnsi="Consolas"/>
-          <w:sz w:val="24"/>
-          <w:szCs w:val="24"/>
-        </w:rPr>
-      </w:pPr>
-      <w:r>
-        <w:rPr>
-          <w:rFonts w:ascii="Consolas" w:hAnsi="Consolas"/>
-          <w:sz w:val="24"/>
-          <w:szCs w:val="24"/>
-        </w:rPr>
-        <w:t xml:space="preserve">You must configure the xml file with database </w:t>
-      </w:r>
-      <w:proofErr w:type="spellStart"/>
-      <w:r>
-        <w:rPr>
-          <w:rFonts w:ascii="Consolas" w:hAnsi="Consolas"/>
-          <w:sz w:val="24"/>
-          <w:szCs w:val="24"/>
-        </w:rPr>
-        <w:t>informations</w:t>
-      </w:r>
-      <w:proofErr w:type="spellEnd"/>
-      <w:r>
-        <w:rPr>
-          <w:rFonts w:ascii="Consolas" w:hAnsi="Consolas"/>
-          <w:sz w:val="24"/>
-          <w:szCs w:val="24"/>
-        </w:rPr>
-        <w:t xml:space="preserve"> &amp; inject the instance to the </w:t>
-      </w:r>
-      <w:proofErr w:type="spellStart"/>
-      <w:r>
-        <w:rPr>
-          <w:rFonts w:ascii="Consolas" w:hAnsi="Consolas"/>
-          <w:sz w:val="24"/>
-          <w:szCs w:val="24"/>
-        </w:rPr>
-        <w:t>JdbcTemplate</w:t>
-      </w:r>
-      <w:proofErr w:type="spellEnd"/>
+        <w:t>spring-jdbc</w:t>
+      </w:r>
+    </w:p>
+    <w:p>
+      <w:pPr>
+        <w:rPr>
+          <w:rFonts w:ascii="Consolas" w:hAnsi="Consolas"/>
+          <w:sz w:val="24"/>
+          <w:szCs w:val="24"/>
+        </w:rPr>
+      </w:pPr>
+      <w:r>
+        <w:rPr>
+          <w:rFonts w:ascii="Consolas" w:hAnsi="Consolas"/>
+          <w:sz w:val="24"/>
+          <w:szCs w:val="24"/>
+        </w:rPr>
+        <w:t>You must configure the xml file with database informations &amp; inject the instance to the JdbcTemplate</w:t>
+      </w:r>
     </w:p>
     <w:p>
       <w:pPr>
@@ -3984,6 +3488,375 @@
         </w:rPr>
       </w:pPr>
     </w:p>
+    <w:p>
+      <w:pPr>
+        <w:rPr>
+          <w:rFonts w:ascii="Consolas" w:hAnsi="Consolas"/>
+          <w:sz w:val="24"/>
+          <w:szCs w:val="24"/>
+        </w:rPr>
+      </w:pPr>
+      <w:r>
+        <w:rPr>
+          <w:rFonts w:ascii="Consolas" w:hAnsi="Consolas"/>
+          <w:sz w:val="24"/>
+          <w:szCs w:val="24"/>
+          <w:highlight w:val="yellow"/>
+        </w:rPr>
+        <w:t>Spring MVC</w:t>
+      </w:r>
+    </w:p>
+    <w:p>
+      <w:pPr>
+        <w:rPr>
+          <w:rFonts w:ascii="Consolas" w:hAnsi="Consolas"/>
+          <w:sz w:val="24"/>
+          <w:szCs w:val="24"/>
+        </w:rPr>
+      </w:pPr>
+      <w:r>
+        <w:rPr>
+          <w:rFonts w:ascii="Consolas" w:hAnsi="Consolas"/>
+          <w:sz w:val="24"/>
+          <w:szCs w:val="24"/>
+        </w:rPr>
+        <w:t>It is used to develop web applications, it gives you Front Controller(DispatcherServlet) to take all the requests coming from the client and routes to the appropriate controller and also it takes care of instantiating the ApplicationContext for the web application</w:t>
+      </w:r>
+      <w:r>
+        <w:rPr>
+          <w:rFonts w:ascii="Consolas" w:hAnsi="Consolas"/>
+          <w:sz w:val="24"/>
+          <w:szCs w:val="24"/>
+        </w:rPr>
+        <w:t>.</w:t>
+      </w:r>
+    </w:p>
+    <w:p>
+      <w:pPr>
+        <w:rPr>
+          <w:rFonts w:ascii="Consolas" w:hAnsi="Consolas"/>
+          <w:sz w:val="24"/>
+          <w:szCs w:val="24"/>
+        </w:rPr>
+      </w:pPr>
+      <w:r>
+        <w:rPr>
+          <w:rFonts w:ascii="Consolas" w:hAnsi="Consolas"/>
+          <w:sz w:val="24"/>
+          <w:szCs w:val="24"/>
+        </w:rPr>
+        <w:t>In Spring MVC you will use 2 XML files:</w:t>
+      </w:r>
+    </w:p>
+    <w:p>
+      <w:pPr>
+        <w:pStyle w:val="ListParagraph"/>
+        <w:numPr>
+          <w:ilvl w:val="0"/>
+          <w:numId w:val="5"/>
+        </w:numPr>
+        <w:rPr>
+          <w:rFonts w:ascii="Consolas" w:hAnsi="Consolas"/>
+          <w:sz w:val="24"/>
+          <w:szCs w:val="24"/>
+        </w:rPr>
+      </w:pPr>
+      <w:r>
+        <w:rPr>
+          <w:rFonts w:ascii="Consolas" w:hAnsi="Consolas"/>
+          <w:sz w:val="24"/>
+          <w:szCs w:val="24"/>
+        </w:rPr>
+        <w:t>web.xml: by default every web application will have this</w:t>
+      </w:r>
+    </w:p>
+    <w:p>
+      <w:pPr>
+        <w:pStyle w:val="ListParagraph"/>
+        <w:numPr>
+          <w:ilvl w:val="0"/>
+          <w:numId w:val="5"/>
+        </w:numPr>
+        <w:rPr>
+          <w:rFonts w:ascii="Consolas" w:hAnsi="Consolas"/>
+          <w:sz w:val="24"/>
+          <w:szCs w:val="24"/>
+        </w:rPr>
+      </w:pPr>
+      <w:r>
+        <w:rPr>
+          <w:rFonts w:ascii="Consolas" w:hAnsi="Consolas"/>
+          <w:sz w:val="24"/>
+          <w:szCs w:val="24"/>
+        </w:rPr>
+        <w:t>spring xml: bean configurations</w:t>
+      </w:r>
+    </w:p>
+    <w:p>
+      <w:pPr>
+        <w:rPr>
+          <w:rFonts w:ascii="Consolas" w:hAnsi="Consolas"/>
+          <w:sz w:val="24"/>
+          <w:szCs w:val="24"/>
+        </w:rPr>
+      </w:pPr>
+      <w:r>
+        <w:rPr>
+          <w:rFonts w:ascii="Consolas" w:hAnsi="Consolas"/>
+          <w:sz w:val="24"/>
+          <w:szCs w:val="24"/>
+          <w:highlight w:val="yellow"/>
+        </w:rPr>
+        <w:t>In Spring Core you wrote:</w:t>
+      </w:r>
+    </w:p>
+    <w:p>
+      <w:pPr>
+        <w:rPr>
+          <w:rFonts w:ascii="Consolas" w:hAnsi="Consolas"/>
+          <w:sz w:val="24"/>
+          <w:szCs w:val="24"/>
+        </w:rPr>
+      </w:pPr>
+      <w:r>
+        <w:rPr>
+          <w:rFonts w:ascii="Consolas" w:hAnsi="Consolas"/>
+          <w:sz w:val="24"/>
+          <w:szCs w:val="24"/>
+        </w:rPr>
+        <w:t>ApplicationContext ctx = new ClassPathXmlApplicationContext(..);</w:t>
+      </w:r>
+    </w:p>
+    <w:p>
+      <w:pPr>
+        <w:rPr>
+          <w:rFonts w:ascii="Consolas" w:hAnsi="Consolas"/>
+          <w:sz w:val="24"/>
+          <w:szCs w:val="24"/>
+        </w:rPr>
+      </w:pPr>
+      <w:r>
+        <w:rPr>
+          <w:rFonts w:ascii="Consolas" w:hAnsi="Consolas"/>
+          <w:sz w:val="24"/>
+          <w:szCs w:val="24"/>
+          <w:highlight w:val="yellow"/>
+        </w:rPr>
+        <w:t>In Spring MVC you don’t need to create ApplicationContext</w:t>
+      </w:r>
+    </w:p>
+    <w:p>
+      <w:pPr>
+        <w:rPr>
+          <w:rFonts w:ascii="Consolas" w:hAnsi="Consolas"/>
+          <w:sz w:val="24"/>
+          <w:szCs w:val="24"/>
+        </w:rPr>
+      </w:pPr>
+      <w:r>
+        <w:rPr>
+          <w:rFonts w:ascii="Consolas" w:hAnsi="Consolas"/>
+          <w:sz w:val="24"/>
+          <w:szCs w:val="24"/>
+        </w:rPr>
+        <w:t>Because it is instantiated by DispatcherServlet and the loads the XML file using some naming approach present in web.xml</w:t>
+      </w:r>
+    </w:p>
+    <w:p>
+      <w:pPr>
+        <w:rPr>
+          <w:rFonts w:ascii="Consolas" w:hAnsi="Consolas"/>
+          <w:sz w:val="24"/>
+          <w:szCs w:val="24"/>
+        </w:rPr>
+      </w:pPr>
+    </w:p>
+    <w:p>
+      <w:pPr>
+        <w:rPr>
+          <w:rFonts w:ascii="Consolas" w:hAnsi="Consolas"/>
+          <w:sz w:val="24"/>
+          <w:szCs w:val="24"/>
+        </w:rPr>
+      </w:pPr>
+      <w:r>
+        <w:rPr>
+          <w:rFonts w:ascii="Consolas" w:hAnsi="Consolas"/>
+          <w:sz w:val="24"/>
+          <w:szCs w:val="24"/>
+          <w:highlight w:val="yellow"/>
+        </w:rPr>
+        <w:t>Steps:</w:t>
+      </w:r>
+    </w:p>
+    <w:p>
+      <w:pPr>
+        <w:pStyle w:val="ListParagraph"/>
+        <w:numPr>
+          <w:ilvl w:val="0"/>
+          <w:numId w:val="6"/>
+        </w:numPr>
+        <w:rPr>
+          <w:rFonts w:ascii="Consolas" w:hAnsi="Consolas"/>
+          <w:sz w:val="24"/>
+          <w:szCs w:val="24"/>
+        </w:rPr>
+      </w:pPr>
+      <w:r>
+        <w:rPr>
+          <w:rFonts w:ascii="Consolas" w:hAnsi="Consolas"/>
+          <w:sz w:val="24"/>
+          <w:szCs w:val="24"/>
+        </w:rPr>
+        <w:t>Create dynamic web project</w:t>
+      </w:r>
+    </w:p>
+    <w:p>
+      <w:pPr>
+        <w:pStyle w:val="ListParagraph"/>
+        <w:numPr>
+          <w:ilvl w:val="0"/>
+          <w:numId w:val="6"/>
+        </w:numPr>
+        <w:rPr>
+          <w:rFonts w:ascii="Consolas" w:hAnsi="Consolas"/>
+          <w:sz w:val="24"/>
+          <w:szCs w:val="24"/>
+        </w:rPr>
+      </w:pPr>
+      <w:r>
+        <w:rPr>
+          <w:rFonts w:ascii="Consolas" w:hAnsi="Consolas"/>
+          <w:sz w:val="24"/>
+          <w:szCs w:val="24"/>
+        </w:rPr>
+        <w:t xml:space="preserve">Generate web.xml </w:t>
+      </w:r>
+    </w:p>
+    <w:p>
+      <w:pPr>
+        <w:pStyle w:val="ListParagraph"/>
+        <w:numPr>
+          <w:ilvl w:val="0"/>
+          <w:numId w:val="6"/>
+        </w:numPr>
+        <w:rPr>
+          <w:rFonts w:ascii="Consolas" w:hAnsi="Consolas"/>
+          <w:sz w:val="24"/>
+          <w:szCs w:val="24"/>
+        </w:rPr>
+      </w:pPr>
+      <w:r>
+        <w:rPr>
+          <w:rFonts w:ascii="Consolas" w:hAnsi="Consolas"/>
+          <w:sz w:val="24"/>
+          <w:szCs w:val="24"/>
+        </w:rPr>
+        <w:t>Convert to Maven Project</w:t>
+      </w:r>
+    </w:p>
+    <w:p>
+      <w:pPr>
+        <w:pStyle w:val="ListParagraph"/>
+        <w:numPr>
+          <w:ilvl w:val="0"/>
+          <w:numId w:val="6"/>
+        </w:numPr>
+        <w:rPr>
+          <w:rFonts w:ascii="Consolas" w:hAnsi="Consolas"/>
+          <w:sz w:val="24"/>
+          <w:szCs w:val="24"/>
+        </w:rPr>
+      </w:pPr>
+      <w:r>
+        <w:rPr>
+          <w:rFonts w:ascii="Consolas" w:hAnsi="Consolas"/>
+          <w:sz w:val="24"/>
+          <w:szCs w:val="24"/>
+        </w:rPr>
+        <w:t>Add spring web mvc dependencies in pom.xml</w:t>
+      </w:r>
+    </w:p>
+    <w:p>
+      <w:pPr>
+        <w:pStyle w:val="ListParagraph"/>
+        <w:numPr>
+          <w:ilvl w:val="0"/>
+          <w:numId w:val="6"/>
+        </w:numPr>
+        <w:rPr>
+          <w:rFonts w:ascii="Consolas" w:hAnsi="Consolas"/>
+          <w:sz w:val="24"/>
+          <w:szCs w:val="24"/>
+        </w:rPr>
+      </w:pPr>
+      <w:r>
+        <w:rPr>
+          <w:rFonts w:ascii="Consolas" w:hAnsi="Consolas"/>
+          <w:sz w:val="24"/>
+          <w:szCs w:val="24"/>
+        </w:rPr>
+        <w:t>Configure Front controller in web.xml</w:t>
+      </w:r>
+    </w:p>
+    <w:p>
+      <w:pPr>
+        <w:pStyle w:val="ListParagraph"/>
+        <w:numPr>
+          <w:ilvl w:val="0"/>
+          <w:numId w:val="6"/>
+        </w:numPr>
+        <w:rPr>
+          <w:rFonts w:ascii="Consolas" w:hAnsi="Consolas"/>
+          <w:sz w:val="24"/>
+          <w:szCs w:val="24"/>
+        </w:rPr>
+      </w:pPr>
+      <w:r>
+        <w:rPr>
+          <w:rFonts w:ascii="Consolas" w:hAnsi="Consolas"/>
+          <w:sz w:val="24"/>
+          <w:szCs w:val="24"/>
+        </w:rPr>
+        <w:t>Add spring configuration file</w:t>
+      </w:r>
+    </w:p>
+    <w:p>
+      <w:pPr>
+        <w:rPr>
+          <w:rFonts w:ascii="Consolas" w:hAnsi="Consolas"/>
+          <w:sz w:val="24"/>
+          <w:szCs w:val="24"/>
+        </w:rPr>
+      </w:pPr>
+    </w:p>
+    <w:p>
+      <w:pPr>
+        <w:rPr>
+          <w:rFonts w:ascii="Consolas" w:hAnsi="Consolas"/>
+          <w:sz w:val="24"/>
+          <w:szCs w:val="24"/>
+        </w:rPr>
+      </w:pPr>
+    </w:p>
+    <w:p>
+      <w:pPr>
+        <w:rPr>
+          <w:rFonts w:ascii="Consolas" w:hAnsi="Consolas"/>
+          <w:sz w:val="24"/>
+          <w:szCs w:val="24"/>
+        </w:rPr>
+      </w:pPr>
+    </w:p>
+    <w:p>
+      <w:pPr>
+        <w:rPr>
+          <w:rFonts w:ascii="Consolas" w:hAnsi="Consolas"/>
+          <w:sz w:val="24"/>
+          <w:szCs w:val="24"/>
+        </w:rPr>
+      </w:pPr>
+    </w:p>
     <w:sectPr>
       <w:pgSz w:w="11906" w:h="16838"/>
       <w:pgMar w:top="1440" w:right="1440" w:bottom="1440" w:left="1440" w:header="708" w:footer="708" w:gutter="0"/>
@@ -4086,6 +3959,95 @@
     </w:lvl>
   </w:abstractNum>
   <w:abstractNum w:abstractNumId="1">
+    <w:nsid w:val="521D67B6"/>
+    <w:multiLevelType w:val="hybridMultilevel"/>
+    <w:tmpl w:val="C5D04CB8"/>
+    <w:lvl w:ilvl="0" w:tplc="4009000F">
+      <w:start w:val="1"/>
+      <w:numFmt w:val="decimal"/>
+      <w:lvlText w:val="%1."/>
+      <w:lvlJc w:val="left"/>
+      <w:pPr>
+        <w:ind w:left="720" w:hanging="360"/>
+      </w:pPr>
+      <w:rPr>
+        <w:rFonts w:hint="default"/>
+      </w:rPr>
+    </w:lvl>
+    <w:lvl w:ilvl="1" w:tplc="40090019" w:tentative="1">
+      <w:start w:val="1"/>
+      <w:numFmt w:val="lowerLetter"/>
+      <w:lvlText w:val="%2."/>
+      <w:lvlJc w:val="left"/>
+      <w:pPr>
+        <w:ind w:left="1440" w:hanging="360"/>
+      </w:pPr>
+    </w:lvl>
+    <w:lvl w:ilvl="2" w:tplc="4009001B" w:tentative="1">
+      <w:start w:val="1"/>
+      <w:numFmt w:val="lowerRoman"/>
+      <w:lvlText w:val="%3."/>
+      <w:lvlJc w:val="right"/>
+      <w:pPr>
+        <w:ind w:left="2160" w:hanging="180"/>
+      </w:pPr>
+    </w:lvl>
+    <w:lvl w:ilvl="3" w:tplc="4009000F" w:tentative="1">
+      <w:start w:val="1"/>
+      <w:numFmt w:val="decimal"/>
+      <w:lvlText w:val="%4."/>
+      <w:lvlJc w:val="left"/>
+      <w:pPr>
+        <w:ind w:left="2880" w:hanging="360"/>
+      </w:pPr>
+    </w:lvl>
+    <w:lvl w:ilvl="4" w:tplc="40090019" w:tentative="1">
+      <w:start w:val="1"/>
+      <w:numFmt w:val="lowerLetter"/>
+      <w:lvlText w:val="%5."/>
+      <w:lvlJc w:val="left"/>
+      <w:pPr>
+        <w:ind w:left="3600" w:hanging="360"/>
+      </w:pPr>
+    </w:lvl>
+    <w:lvl w:ilvl="5" w:tplc="4009001B" w:tentative="1">
+      <w:start w:val="1"/>
+      <w:numFmt w:val="lowerRoman"/>
+      <w:lvlText w:val="%6."/>
+      <w:lvlJc w:val="right"/>
+      <w:pPr>
+        <w:ind w:left="4320" w:hanging="180"/>
+      </w:pPr>
+    </w:lvl>
+    <w:lvl w:ilvl="6" w:tplc="4009000F" w:tentative="1">
+      <w:start w:val="1"/>
+      <w:numFmt w:val="decimal"/>
+      <w:lvlText w:val="%7."/>
+      <w:lvlJc w:val="left"/>
+      <w:pPr>
+        <w:ind w:left="5040" w:hanging="360"/>
+      </w:pPr>
+    </w:lvl>
+    <w:lvl w:ilvl="7" w:tplc="40090019" w:tentative="1">
+      <w:start w:val="1"/>
+      <w:numFmt w:val="lowerLetter"/>
+      <w:lvlText w:val="%8."/>
+      <w:lvlJc w:val="left"/>
+      <w:pPr>
+        <w:ind w:left="5760" w:hanging="360"/>
+      </w:pPr>
+    </w:lvl>
+    <w:lvl w:ilvl="8" w:tplc="4009001B" w:tentative="1">
+      <w:start w:val="1"/>
+      <w:numFmt w:val="lowerRoman"/>
+      <w:lvlText w:val="%9."/>
+      <w:lvlJc w:val="right"/>
+      <w:pPr>
+        <w:ind w:left="6480" w:hanging="180"/>
+      </w:pPr>
+    </w:lvl>
+  </w:abstractNum>
+  <w:abstractNum w:abstractNumId="2">
     <w:nsid w:val="5893535A"/>
     <w:multiLevelType w:val="hybridMultilevel"/>
     <w:tmpl w:val="F0D827EE"/>
@@ -4198,7 +4160,7 @@
       </w:rPr>
     </w:lvl>
   </w:abstractNum>
-  <w:abstractNum w:abstractNumId="2">
+  <w:abstractNum w:abstractNumId="3">
     <w:nsid w:val="6C430E71"/>
     <w:multiLevelType w:val="hybridMultilevel"/>
     <w:tmpl w:val="55A2942E"/>
@@ -4287,7 +4249,96 @@
       </w:pPr>
     </w:lvl>
   </w:abstractNum>
-  <w:abstractNum w:abstractNumId="3">
+  <w:abstractNum w:abstractNumId="4">
+    <w:nsid w:val="734B667F"/>
+    <w:multiLevelType w:val="hybridMultilevel"/>
+    <w:tmpl w:val="E1946C88"/>
+    <w:lvl w:ilvl="0" w:tplc="4009000F">
+      <w:start w:val="1"/>
+      <w:numFmt w:val="decimal"/>
+      <w:lvlText w:val="%1."/>
+      <w:lvlJc w:val="left"/>
+      <w:pPr>
+        <w:ind w:left="720" w:hanging="360"/>
+      </w:pPr>
+      <w:rPr>
+        <w:rFonts w:hint="default"/>
+      </w:rPr>
+    </w:lvl>
+    <w:lvl w:ilvl="1" w:tplc="40090019" w:tentative="1">
+      <w:start w:val="1"/>
+      <w:numFmt w:val="lowerLetter"/>
+      <w:lvlText w:val="%2."/>
+      <w:lvlJc w:val="left"/>
+      <w:pPr>
+        <w:ind w:left="1440" w:hanging="360"/>
+      </w:pPr>
+    </w:lvl>
+    <w:lvl w:ilvl="2" w:tplc="4009001B" w:tentative="1">
+      <w:start w:val="1"/>
+      <w:numFmt w:val="lowerRoman"/>
+      <w:lvlText w:val="%3."/>
+      <w:lvlJc w:val="right"/>
+      <w:pPr>
+        <w:ind w:left="2160" w:hanging="180"/>
+      </w:pPr>
+    </w:lvl>
+    <w:lvl w:ilvl="3" w:tplc="4009000F" w:tentative="1">
+      <w:start w:val="1"/>
+      <w:numFmt w:val="decimal"/>
+      <w:lvlText w:val="%4."/>
+      <w:lvlJc w:val="left"/>
+      <w:pPr>
+        <w:ind w:left="2880" w:hanging="360"/>
+      </w:pPr>
+    </w:lvl>
+    <w:lvl w:ilvl="4" w:tplc="40090019" w:tentative="1">
+      <w:start w:val="1"/>
+      <w:numFmt w:val="lowerLetter"/>
+      <w:lvlText w:val="%5."/>
+      <w:lvlJc w:val="left"/>
+      <w:pPr>
+        <w:ind w:left="3600" w:hanging="360"/>
+      </w:pPr>
+    </w:lvl>
+    <w:lvl w:ilvl="5" w:tplc="4009001B" w:tentative="1">
+      <w:start w:val="1"/>
+      <w:numFmt w:val="lowerRoman"/>
+      <w:lvlText w:val="%6."/>
+      <w:lvlJc w:val="right"/>
+      <w:pPr>
+        <w:ind w:left="4320" w:hanging="180"/>
+      </w:pPr>
+    </w:lvl>
+    <w:lvl w:ilvl="6" w:tplc="4009000F" w:tentative="1">
+      <w:start w:val="1"/>
+      <w:numFmt w:val="decimal"/>
+      <w:lvlText w:val="%7."/>
+      <w:lvlJc w:val="left"/>
+      <w:pPr>
+        <w:ind w:left="5040" w:hanging="360"/>
+      </w:pPr>
+    </w:lvl>
+    <w:lvl w:ilvl="7" w:tplc="40090019" w:tentative="1">
+      <w:start w:val="1"/>
+      <w:numFmt w:val="lowerLetter"/>
+      <w:lvlText w:val="%8."/>
+      <w:lvlJc w:val="left"/>
+      <w:pPr>
+        <w:ind w:left="5760" w:hanging="360"/>
+      </w:pPr>
+    </w:lvl>
+    <w:lvl w:ilvl="8" w:tplc="4009001B" w:tentative="1">
+      <w:start w:val="1"/>
+      <w:numFmt w:val="lowerRoman"/>
+      <w:lvlText w:val="%9."/>
+      <w:lvlJc w:val="right"/>
+      <w:pPr>
+        <w:ind w:left="6480" w:hanging="180"/>
+      </w:pPr>
+    </w:lvl>
+  </w:abstractNum>
+  <w:abstractNum w:abstractNumId="5">
     <w:nsid w:val="7D4F0EE7"/>
     <w:multiLevelType w:val="hybridMultilevel"/>
     <w:tmpl w:val="5BDEE6DC"/>
@@ -4377,16 +4428,22 @@
     </w:lvl>
   </w:abstractNum>
   <w:num w:numId="1">
-    <w:abstractNumId w:val="1"/>
+    <w:abstractNumId w:val="2"/>
   </w:num>
   <w:num w:numId="2">
-    <w:abstractNumId w:val="3"/>
+    <w:abstractNumId w:val="5"/>
   </w:num>
   <w:num w:numId="3">
     <w:abstractNumId w:val="0"/>
   </w:num>
   <w:num w:numId="4">
-    <w:abstractNumId w:val="2"/>
+    <w:abstractNumId w:val="3"/>
+  </w:num>
+  <w:num w:numId="5">
+    <w:abstractNumId w:val="1"/>
+  </w:num>
+  <w:num w:numId="6">
+    <w:abstractNumId w:val="4"/>
   </w:num>
 </w:numbering>
 </file>

</xml_diff>

<commit_message>
spring mvc - jdbc code
</commit_message>
<xml_diff>
--- a/Afternoon Batch/Spring Notes.docx
+++ b/Afternoon Batch/Spring Notes.docx
@@ -3838,15 +3838,991 @@
           <w:szCs w:val="24"/>
         </w:rPr>
       </w:pPr>
-    </w:p>
-    <w:p>
-      <w:pPr>
-        <w:rPr>
-          <w:rFonts w:ascii="Consolas" w:hAnsi="Consolas"/>
-          <w:sz w:val="24"/>
-          <w:szCs w:val="24"/>
-        </w:rPr>
-      </w:pPr>
+      <w:r>
+        <w:rPr>
+          <w:rFonts w:ascii="Consolas" w:hAnsi="Consolas"/>
+          <w:sz w:val="24"/>
+          <w:szCs w:val="24"/>
+        </w:rPr>
+        <w:t>JdbcTemplate can be configuration in the dispatcher-servlet.xml, but you must add spring-jdbc and mysql-connector library in pom.xml</w:t>
+      </w:r>
+    </w:p>
+    <w:p>
+      <w:pPr>
+        <w:rPr>
+          <w:rFonts w:ascii="Consolas" w:hAnsi="Consolas"/>
+          <w:sz w:val="24"/>
+          <w:szCs w:val="24"/>
+        </w:rPr>
+      </w:pPr>
+      <w:r>
+        <w:rPr>
+          <w:rFonts w:ascii="Consolas" w:hAnsi="Consolas"/>
+          <w:sz w:val="24"/>
+          <w:szCs w:val="24"/>
+          <w:highlight w:val="yellow"/>
+        </w:rPr>
+        <w:t>pom.xml</w:t>
+      </w:r>
+    </w:p>
+    <w:p>
+      <w:pPr>
+        <w:rPr>
+          <w:rFonts w:ascii="Consolas" w:hAnsi="Consolas"/>
+          <w:sz w:val="24"/>
+          <w:szCs w:val="24"/>
+        </w:rPr>
+      </w:pPr>
+      <w:r>
+        <w:rPr>
+          <w:rFonts w:ascii="Consolas" w:hAnsi="Consolas"/>
+          <w:noProof/>
+          <w:sz w:val="24"/>
+          <w:szCs w:val="24"/>
+        </w:rPr>
+        <w:lastRenderedPageBreak/>
+        <w:drawing>
+          <wp:inline distT="0" distB="0" distL="0" distR="0">
+            <wp:extent cx="5727700" cy="3211195"/>
+            <wp:effectExtent l="19050" t="0" r="6350" b="0"/>
+            <wp:docPr id="35" name="Picture 3"/>
+            <wp:cNvGraphicFramePr>
+              <a:graphicFrameLocks xmlns:a="http://schemas.openxmlformats.org/drawingml/2006/main" noChangeAspect="1"/>
+            </wp:cNvGraphicFramePr>
+            <a:graphic xmlns:a="http://schemas.openxmlformats.org/drawingml/2006/main">
+              <a:graphicData uri="http://schemas.openxmlformats.org/drawingml/2006/picture">
+                <pic:pic xmlns:pic="http://schemas.openxmlformats.org/drawingml/2006/picture">
+                  <pic:nvPicPr>
+                    <pic:cNvPr id="0" name="Picture 3"/>
+                    <pic:cNvPicPr>
+                      <a:picLocks noChangeAspect="1" noChangeArrowheads="1"/>
+                    </pic:cNvPicPr>
+                  </pic:nvPicPr>
+                  <pic:blipFill>
+                    <a:blip r:embed="rId37"/>
+                    <a:srcRect/>
+                    <a:stretch>
+                      <a:fillRect/>
+                    </a:stretch>
+                  </pic:blipFill>
+                  <pic:spPr bwMode="auto">
+                    <a:xfrm>
+                      <a:off x="0" y="0"/>
+                      <a:ext cx="5727700" cy="3211195"/>
+                    </a:xfrm>
+                    <a:prstGeom prst="rect">
+                      <a:avLst/>
+                    </a:prstGeom>
+                    <a:noFill/>
+                    <a:ln w="9525">
+                      <a:noFill/>
+                      <a:miter lim="800000"/>
+                      <a:headEnd/>
+                      <a:tailEnd/>
+                    </a:ln>
+                  </pic:spPr>
+                </pic:pic>
+              </a:graphicData>
+            </a:graphic>
+          </wp:inline>
+        </w:drawing>
+      </w:r>
+    </w:p>
+    <w:p>
+      <w:pPr>
+        <w:rPr>
+          <w:rFonts w:ascii="Consolas" w:hAnsi="Consolas"/>
+          <w:sz w:val="24"/>
+          <w:szCs w:val="24"/>
+        </w:rPr>
+      </w:pPr>
+      <w:r>
+        <w:rPr>
+          <w:rFonts w:ascii="Consolas" w:hAnsi="Consolas"/>
+          <w:sz w:val="24"/>
+          <w:szCs w:val="24"/>
+          <w:highlight w:val="yellow"/>
+        </w:rPr>
+        <w:t>web.xml</w:t>
+      </w:r>
+    </w:p>
+    <w:p>
+      <w:pPr>
+        <w:rPr>
+          <w:rFonts w:ascii="Consolas" w:hAnsi="Consolas"/>
+          <w:sz w:val="24"/>
+          <w:szCs w:val="24"/>
+        </w:rPr>
+      </w:pPr>
+      <w:r>
+        <w:rPr>
+          <w:rFonts w:ascii="Consolas" w:hAnsi="Consolas"/>
+          <w:noProof/>
+          <w:sz w:val="24"/>
+          <w:szCs w:val="24"/>
+        </w:rPr>
+        <w:drawing>
+          <wp:inline distT="0" distB="0" distL="0" distR="0">
+            <wp:extent cx="5724525" cy="3333750"/>
+            <wp:effectExtent l="19050" t="0" r="9525" b="0"/>
+            <wp:docPr id="28" name="Picture 1"/>
+            <wp:cNvGraphicFramePr>
+              <a:graphicFrameLocks xmlns:a="http://schemas.openxmlformats.org/drawingml/2006/main" noChangeAspect="1"/>
+            </wp:cNvGraphicFramePr>
+            <a:graphic xmlns:a="http://schemas.openxmlformats.org/drawingml/2006/main">
+              <a:graphicData uri="http://schemas.openxmlformats.org/drawingml/2006/picture">
+                <pic:pic xmlns:pic="http://schemas.openxmlformats.org/drawingml/2006/picture">
+                  <pic:nvPicPr>
+                    <pic:cNvPr id="0" name="Picture 1"/>
+                    <pic:cNvPicPr>
+                      <a:picLocks noChangeAspect="1" noChangeArrowheads="1"/>
+                    </pic:cNvPicPr>
+                  </pic:nvPicPr>
+                  <pic:blipFill>
+                    <a:blip r:embed="rId38"/>
+                    <a:srcRect/>
+                    <a:stretch>
+                      <a:fillRect/>
+                    </a:stretch>
+                  </pic:blipFill>
+                  <pic:spPr bwMode="auto">
+                    <a:xfrm>
+                      <a:off x="0" y="0"/>
+                      <a:ext cx="5724525" cy="3333750"/>
+                    </a:xfrm>
+                    <a:prstGeom prst="rect">
+                      <a:avLst/>
+                    </a:prstGeom>
+                    <a:noFill/>
+                    <a:ln w="9525">
+                      <a:noFill/>
+                      <a:miter lim="800000"/>
+                      <a:headEnd/>
+                      <a:tailEnd/>
+                    </a:ln>
+                  </pic:spPr>
+                </pic:pic>
+              </a:graphicData>
+            </a:graphic>
+          </wp:inline>
+        </w:drawing>
+      </w:r>
+    </w:p>
+    <w:p>
+      <w:pPr>
+        <w:rPr>
+          <w:rFonts w:ascii="Consolas" w:hAnsi="Consolas"/>
+          <w:sz w:val="24"/>
+          <w:szCs w:val="24"/>
+        </w:rPr>
+      </w:pPr>
+      <w:r>
+        <w:rPr>
+          <w:rFonts w:ascii="Consolas" w:hAnsi="Consolas"/>
+          <w:sz w:val="24"/>
+          <w:szCs w:val="24"/>
+          <w:highlight w:val="yellow"/>
+        </w:rPr>
+        <w:t>dispatcher-servlet.xml</w:t>
+      </w:r>
+    </w:p>
+    <w:p>
+      <w:pPr>
+        <w:rPr>
+          <w:rFonts w:ascii="Consolas" w:hAnsi="Consolas"/>
+          <w:sz w:val="24"/>
+          <w:szCs w:val="24"/>
+        </w:rPr>
+      </w:pPr>
+      <w:r>
+        <w:rPr>
+          <w:rFonts w:ascii="Consolas" w:hAnsi="Consolas"/>
+          <w:noProof/>
+          <w:sz w:val="24"/>
+          <w:szCs w:val="24"/>
+        </w:rPr>
+        <w:lastRenderedPageBreak/>
+        <w:drawing>
+          <wp:inline distT="0" distB="0" distL="0" distR="0">
+            <wp:extent cx="5691505" cy="2662555"/>
+            <wp:effectExtent l="19050" t="0" r="4445" b="0"/>
+            <wp:docPr id="36" name="Picture 4"/>
+            <wp:cNvGraphicFramePr>
+              <a:graphicFrameLocks xmlns:a="http://schemas.openxmlformats.org/drawingml/2006/main" noChangeAspect="1"/>
+            </wp:cNvGraphicFramePr>
+            <a:graphic xmlns:a="http://schemas.openxmlformats.org/drawingml/2006/main">
+              <a:graphicData uri="http://schemas.openxmlformats.org/drawingml/2006/picture">
+                <pic:pic xmlns:pic="http://schemas.openxmlformats.org/drawingml/2006/picture">
+                  <pic:nvPicPr>
+                    <pic:cNvPr id="0" name="Picture 4"/>
+                    <pic:cNvPicPr>
+                      <a:picLocks noChangeAspect="1" noChangeArrowheads="1"/>
+                    </pic:cNvPicPr>
+                  </pic:nvPicPr>
+                  <pic:blipFill>
+                    <a:blip r:embed="rId39"/>
+                    <a:srcRect/>
+                    <a:stretch>
+                      <a:fillRect/>
+                    </a:stretch>
+                  </pic:blipFill>
+                  <pic:spPr bwMode="auto">
+                    <a:xfrm>
+                      <a:off x="0" y="0"/>
+                      <a:ext cx="5691505" cy="2662555"/>
+                    </a:xfrm>
+                    <a:prstGeom prst="rect">
+                      <a:avLst/>
+                    </a:prstGeom>
+                    <a:noFill/>
+                    <a:ln w="9525">
+                      <a:noFill/>
+                      <a:miter lim="800000"/>
+                      <a:headEnd/>
+                      <a:tailEnd/>
+                    </a:ln>
+                  </pic:spPr>
+                </pic:pic>
+              </a:graphicData>
+            </a:graphic>
+          </wp:inline>
+        </w:drawing>
+      </w:r>
+    </w:p>
+    <w:p>
+      <w:pPr>
+        <w:rPr>
+          <w:rFonts w:ascii="Consolas" w:hAnsi="Consolas"/>
+          <w:sz w:val="24"/>
+          <w:szCs w:val="24"/>
+        </w:rPr>
+      </w:pPr>
+      <w:r>
+        <w:rPr>
+          <w:rFonts w:ascii="Consolas" w:hAnsi="Consolas"/>
+          <w:sz w:val="24"/>
+          <w:szCs w:val="24"/>
+          <w:highlight w:val="yellow"/>
+        </w:rPr>
+        <w:t>Employee.java</w:t>
+      </w:r>
+    </w:p>
+    <w:p>
+      <w:pPr>
+        <w:rPr>
+          <w:rFonts w:ascii="Consolas" w:hAnsi="Consolas"/>
+          <w:sz w:val="24"/>
+          <w:szCs w:val="24"/>
+        </w:rPr>
+      </w:pPr>
+      <w:r>
+        <w:rPr>
+          <w:rFonts w:ascii="Consolas" w:hAnsi="Consolas"/>
+          <w:noProof/>
+          <w:sz w:val="24"/>
+          <w:szCs w:val="24"/>
+        </w:rPr>
+        <w:drawing>
+          <wp:inline distT="0" distB="0" distL="0" distR="0">
+            <wp:extent cx="5727700" cy="4060190"/>
+            <wp:effectExtent l="19050" t="0" r="6350" b="0"/>
+            <wp:docPr id="37" name="Picture 5"/>
+            <wp:cNvGraphicFramePr>
+              <a:graphicFrameLocks xmlns:a="http://schemas.openxmlformats.org/drawingml/2006/main" noChangeAspect="1"/>
+            </wp:cNvGraphicFramePr>
+            <a:graphic xmlns:a="http://schemas.openxmlformats.org/drawingml/2006/main">
+              <a:graphicData uri="http://schemas.openxmlformats.org/drawingml/2006/picture">
+                <pic:pic xmlns:pic="http://schemas.openxmlformats.org/drawingml/2006/picture">
+                  <pic:nvPicPr>
+                    <pic:cNvPr id="0" name="Picture 5"/>
+                    <pic:cNvPicPr>
+                      <a:picLocks noChangeAspect="1" noChangeArrowheads="1"/>
+                    </pic:cNvPicPr>
+                  </pic:nvPicPr>
+                  <pic:blipFill>
+                    <a:blip r:embed="rId40"/>
+                    <a:srcRect/>
+                    <a:stretch>
+                      <a:fillRect/>
+                    </a:stretch>
+                  </pic:blipFill>
+                  <pic:spPr bwMode="auto">
+                    <a:xfrm>
+                      <a:off x="0" y="0"/>
+                      <a:ext cx="5727700" cy="4060190"/>
+                    </a:xfrm>
+                    <a:prstGeom prst="rect">
+                      <a:avLst/>
+                    </a:prstGeom>
+                    <a:noFill/>
+                    <a:ln w="9525">
+                      <a:noFill/>
+                      <a:miter lim="800000"/>
+                      <a:headEnd/>
+                      <a:tailEnd/>
+                    </a:ln>
+                  </pic:spPr>
+                </pic:pic>
+              </a:graphicData>
+            </a:graphic>
+          </wp:inline>
+        </w:drawing>
+      </w:r>
+    </w:p>
+    <w:p>
+      <w:pPr>
+        <w:rPr>
+          <w:rFonts w:ascii="Consolas" w:hAnsi="Consolas"/>
+          <w:sz w:val="24"/>
+          <w:szCs w:val="24"/>
+        </w:rPr>
+      </w:pPr>
+      <w:r>
+        <w:rPr>
+          <w:rFonts w:ascii="Consolas" w:hAnsi="Consolas"/>
+          <w:sz w:val="24"/>
+          <w:szCs w:val="24"/>
+          <w:highlight w:val="yellow"/>
+        </w:rPr>
+        <w:t>EmployeeDao.java</w:t>
+      </w:r>
+    </w:p>
+    <w:p>
+      <w:pPr>
+        <w:rPr>
+          <w:rFonts w:ascii="Consolas" w:hAnsi="Consolas"/>
+          <w:sz w:val="24"/>
+          <w:szCs w:val="24"/>
+        </w:rPr>
+      </w:pPr>
+      <w:r>
+        <w:rPr>
+          <w:rFonts w:ascii="Consolas" w:hAnsi="Consolas"/>
+          <w:noProof/>
+          <w:sz w:val="24"/>
+          <w:szCs w:val="24"/>
+        </w:rPr>
+        <w:lastRenderedPageBreak/>
+        <w:drawing>
+          <wp:inline distT="0" distB="0" distL="0" distR="0">
+            <wp:extent cx="5720715" cy="2889250"/>
+            <wp:effectExtent l="19050" t="0" r="0" b="0"/>
+            <wp:docPr id="38" name="Picture 6"/>
+            <wp:cNvGraphicFramePr>
+              <a:graphicFrameLocks xmlns:a="http://schemas.openxmlformats.org/drawingml/2006/main" noChangeAspect="1"/>
+            </wp:cNvGraphicFramePr>
+            <a:graphic xmlns:a="http://schemas.openxmlformats.org/drawingml/2006/main">
+              <a:graphicData uri="http://schemas.openxmlformats.org/drawingml/2006/picture">
+                <pic:pic xmlns:pic="http://schemas.openxmlformats.org/drawingml/2006/picture">
+                  <pic:nvPicPr>
+                    <pic:cNvPr id="0" name="Picture 6"/>
+                    <pic:cNvPicPr>
+                      <a:picLocks noChangeAspect="1" noChangeArrowheads="1"/>
+                    </pic:cNvPicPr>
+                  </pic:nvPicPr>
+                  <pic:blipFill>
+                    <a:blip r:embed="rId41"/>
+                    <a:srcRect/>
+                    <a:stretch>
+                      <a:fillRect/>
+                    </a:stretch>
+                  </pic:blipFill>
+                  <pic:spPr bwMode="auto">
+                    <a:xfrm>
+                      <a:off x="0" y="0"/>
+                      <a:ext cx="5720715" cy="2889250"/>
+                    </a:xfrm>
+                    <a:prstGeom prst="rect">
+                      <a:avLst/>
+                    </a:prstGeom>
+                    <a:noFill/>
+                    <a:ln w="9525">
+                      <a:noFill/>
+                      <a:miter lim="800000"/>
+                      <a:headEnd/>
+                      <a:tailEnd/>
+                    </a:ln>
+                  </pic:spPr>
+                </pic:pic>
+              </a:graphicData>
+            </a:graphic>
+          </wp:inline>
+        </w:drawing>
+      </w:r>
+    </w:p>
+    <w:p>
+      <w:pPr>
+        <w:rPr>
+          <w:rFonts w:ascii="Consolas" w:hAnsi="Consolas"/>
+          <w:sz w:val="24"/>
+          <w:szCs w:val="24"/>
+        </w:rPr>
+      </w:pPr>
+      <w:r>
+        <w:rPr>
+          <w:rFonts w:ascii="Consolas" w:hAnsi="Consolas"/>
+          <w:sz w:val="24"/>
+          <w:szCs w:val="24"/>
+          <w:highlight w:val="yellow"/>
+        </w:rPr>
+        <w:t>EmployeeService.java</w:t>
+      </w:r>
+    </w:p>
+    <w:p>
+      <w:pPr>
+        <w:rPr>
+          <w:rFonts w:ascii="Consolas" w:hAnsi="Consolas"/>
+          <w:sz w:val="24"/>
+          <w:szCs w:val="24"/>
+        </w:rPr>
+      </w:pPr>
+      <w:r>
+        <w:rPr>
+          <w:rFonts w:ascii="Consolas" w:hAnsi="Consolas"/>
+          <w:noProof/>
+          <w:sz w:val="24"/>
+          <w:szCs w:val="24"/>
+        </w:rPr>
+        <w:drawing>
+          <wp:inline distT="0" distB="0" distL="0" distR="0">
+            <wp:extent cx="5669280" cy="4674235"/>
+            <wp:effectExtent l="19050" t="0" r="7620" b="0"/>
+            <wp:docPr id="39" name="Picture 7"/>
+            <wp:cNvGraphicFramePr>
+              <a:graphicFrameLocks xmlns:a="http://schemas.openxmlformats.org/drawingml/2006/main" noChangeAspect="1"/>
+            </wp:cNvGraphicFramePr>
+            <a:graphic xmlns:a="http://schemas.openxmlformats.org/drawingml/2006/main">
+              <a:graphicData uri="http://schemas.openxmlformats.org/drawingml/2006/picture">
+                <pic:pic xmlns:pic="http://schemas.openxmlformats.org/drawingml/2006/picture">
+                  <pic:nvPicPr>
+                    <pic:cNvPr id="0" name="Picture 7"/>
+                    <pic:cNvPicPr>
+                      <a:picLocks noChangeAspect="1" noChangeArrowheads="1"/>
+                    </pic:cNvPicPr>
+                  </pic:nvPicPr>
+                  <pic:blipFill>
+                    <a:blip r:embed="rId42"/>
+                    <a:srcRect/>
+                    <a:stretch>
+                      <a:fillRect/>
+                    </a:stretch>
+                  </pic:blipFill>
+                  <pic:spPr bwMode="auto">
+                    <a:xfrm>
+                      <a:off x="0" y="0"/>
+                      <a:ext cx="5669280" cy="4674235"/>
+                    </a:xfrm>
+                    <a:prstGeom prst="rect">
+                      <a:avLst/>
+                    </a:prstGeom>
+                    <a:noFill/>
+                    <a:ln w="9525">
+                      <a:noFill/>
+                      <a:miter lim="800000"/>
+                      <a:headEnd/>
+                      <a:tailEnd/>
+                    </a:ln>
+                  </pic:spPr>
+                </pic:pic>
+              </a:graphicData>
+            </a:graphic>
+          </wp:inline>
+        </w:drawing>
+      </w:r>
+    </w:p>
+    <w:p>
+      <w:pPr>
+        <w:rPr>
+          <w:rFonts w:ascii="Consolas" w:hAnsi="Consolas"/>
+          <w:sz w:val="24"/>
+          <w:szCs w:val="24"/>
+        </w:rPr>
+      </w:pPr>
+      <w:r>
+        <w:rPr>
+          <w:rFonts w:ascii="Consolas" w:hAnsi="Consolas"/>
+          <w:sz w:val="24"/>
+          <w:szCs w:val="24"/>
+          <w:highlight w:val="yellow"/>
+        </w:rPr>
+        <w:t>EmployeeController.java</w:t>
+      </w:r>
+    </w:p>
+    <w:p>
+      <w:pPr>
+        <w:rPr>
+          <w:rFonts w:ascii="Consolas" w:hAnsi="Consolas"/>
+          <w:sz w:val="24"/>
+          <w:szCs w:val="24"/>
+        </w:rPr>
+      </w:pPr>
+      <w:r>
+        <w:rPr>
+          <w:rFonts w:ascii="Consolas" w:hAnsi="Consolas"/>
+          <w:noProof/>
+          <w:sz w:val="24"/>
+          <w:szCs w:val="24"/>
+        </w:rPr>
+        <w:lastRenderedPageBreak/>
+        <w:drawing>
+          <wp:inline distT="0" distB="0" distL="0" distR="0">
+            <wp:extent cx="5727700" cy="2684780"/>
+            <wp:effectExtent l="19050" t="0" r="6350" b="0"/>
+            <wp:docPr id="40" name="Picture 8"/>
+            <wp:cNvGraphicFramePr>
+              <a:graphicFrameLocks xmlns:a="http://schemas.openxmlformats.org/drawingml/2006/main" noChangeAspect="1"/>
+            </wp:cNvGraphicFramePr>
+            <a:graphic xmlns:a="http://schemas.openxmlformats.org/drawingml/2006/main">
+              <a:graphicData uri="http://schemas.openxmlformats.org/drawingml/2006/picture">
+                <pic:pic xmlns:pic="http://schemas.openxmlformats.org/drawingml/2006/picture">
+                  <pic:nvPicPr>
+                    <pic:cNvPr id="0" name="Picture 8"/>
+                    <pic:cNvPicPr>
+                      <a:picLocks noChangeAspect="1" noChangeArrowheads="1"/>
+                    </pic:cNvPicPr>
+                  </pic:nvPicPr>
+                  <pic:blipFill>
+                    <a:blip r:embed="rId43"/>
+                    <a:srcRect/>
+                    <a:stretch>
+                      <a:fillRect/>
+                    </a:stretch>
+                  </pic:blipFill>
+                  <pic:spPr bwMode="auto">
+                    <a:xfrm>
+                      <a:off x="0" y="0"/>
+                      <a:ext cx="5727700" cy="2684780"/>
+                    </a:xfrm>
+                    <a:prstGeom prst="rect">
+                      <a:avLst/>
+                    </a:prstGeom>
+                    <a:noFill/>
+                    <a:ln w="9525">
+                      <a:noFill/>
+                      <a:miter lim="800000"/>
+                      <a:headEnd/>
+                      <a:tailEnd/>
+                    </a:ln>
+                  </pic:spPr>
+                </pic:pic>
+              </a:graphicData>
+            </a:graphic>
+          </wp:inline>
+        </w:drawing>
+      </w:r>
+    </w:p>
+    <w:p>
+      <w:pPr>
+        <w:rPr>
+          <w:rFonts w:ascii="Consolas" w:hAnsi="Consolas"/>
+          <w:sz w:val="24"/>
+          <w:szCs w:val="24"/>
+        </w:rPr>
+      </w:pPr>
+      <w:r>
+        <w:rPr>
+          <w:rFonts w:ascii="Consolas" w:hAnsi="Consolas"/>
+          <w:sz w:val="24"/>
+          <w:szCs w:val="24"/>
+          <w:highlight w:val="yellow"/>
+        </w:rPr>
+        <w:t>WebContent/</w:t>
+      </w:r>
+      <w:r>
+        <w:rPr>
+          <w:rFonts w:ascii="Consolas" w:hAnsi="Consolas"/>
+          <w:sz w:val="24"/>
+          <w:szCs w:val="24"/>
+          <w:highlight w:val="yellow"/>
+        </w:rPr>
+        <w:t>index.html</w:t>
+      </w:r>
+    </w:p>
+    <w:p>
+      <w:pPr>
+        <w:rPr>
+          <w:rFonts w:ascii="Consolas" w:hAnsi="Consolas"/>
+          <w:sz w:val="24"/>
+          <w:szCs w:val="24"/>
+        </w:rPr>
+      </w:pPr>
+      <w:r>
+        <w:rPr>
+          <w:rFonts w:ascii="Consolas" w:hAnsi="Consolas"/>
+          <w:noProof/>
+          <w:sz w:val="24"/>
+          <w:szCs w:val="24"/>
+        </w:rPr>
+        <w:drawing>
+          <wp:inline distT="0" distB="0" distL="0" distR="0">
+            <wp:extent cx="5727700" cy="1294765"/>
+            <wp:effectExtent l="19050" t="0" r="6350" b="0"/>
+            <wp:docPr id="41" name="Picture 9"/>
+            <wp:cNvGraphicFramePr>
+              <a:graphicFrameLocks xmlns:a="http://schemas.openxmlformats.org/drawingml/2006/main" noChangeAspect="1"/>
+            </wp:cNvGraphicFramePr>
+            <a:graphic xmlns:a="http://schemas.openxmlformats.org/drawingml/2006/main">
+              <a:graphicData uri="http://schemas.openxmlformats.org/drawingml/2006/picture">
+                <pic:pic xmlns:pic="http://schemas.openxmlformats.org/drawingml/2006/picture">
+                  <pic:nvPicPr>
+                    <pic:cNvPr id="0" name="Picture 9"/>
+                    <pic:cNvPicPr>
+                      <a:picLocks noChangeAspect="1" noChangeArrowheads="1"/>
+                    </pic:cNvPicPr>
+                  </pic:nvPicPr>
+                  <pic:blipFill>
+                    <a:blip r:embed="rId44"/>
+                    <a:srcRect/>
+                    <a:stretch>
+                      <a:fillRect/>
+                    </a:stretch>
+                  </pic:blipFill>
+                  <pic:spPr bwMode="auto">
+                    <a:xfrm>
+                      <a:off x="0" y="0"/>
+                      <a:ext cx="5727700" cy="1294765"/>
+                    </a:xfrm>
+                    <a:prstGeom prst="rect">
+                      <a:avLst/>
+                    </a:prstGeom>
+                    <a:noFill/>
+                    <a:ln w="9525">
+                      <a:noFill/>
+                      <a:miter lim="800000"/>
+                      <a:headEnd/>
+                      <a:tailEnd/>
+                    </a:ln>
+                  </pic:spPr>
+                </pic:pic>
+              </a:graphicData>
+            </a:graphic>
+          </wp:inline>
+        </w:drawing>
+      </w:r>
+    </w:p>
+    <w:p>
+      <w:pPr>
+        <w:rPr>
+          <w:rFonts w:ascii="Consolas" w:hAnsi="Consolas"/>
+          <w:sz w:val="24"/>
+          <w:szCs w:val="24"/>
+        </w:rPr>
+      </w:pPr>
+      <w:r>
+        <w:rPr>
+          <w:rFonts w:ascii="Consolas" w:hAnsi="Consolas"/>
+          <w:sz w:val="24"/>
+          <w:szCs w:val="24"/>
+          <w:highlight w:val="yellow"/>
+        </w:rPr>
+        <w:t>WebContent/WEB-INF/pages/hello.j</w:t>
+      </w:r>
+      <w:r>
+        <w:rPr>
+          <w:rFonts w:ascii="Consolas" w:hAnsi="Consolas"/>
+          <w:sz w:val="24"/>
+          <w:szCs w:val="24"/>
+          <w:highlight w:val="yellow"/>
+        </w:rPr>
+        <w:t>sp</w:t>
+      </w:r>
+    </w:p>
+    <w:p>
+      <w:pPr>
+        <w:rPr>
+          <w:rFonts w:ascii="Consolas" w:hAnsi="Consolas"/>
+          <w:sz w:val="24"/>
+          <w:szCs w:val="24"/>
+        </w:rPr>
+      </w:pPr>
+      <w:r>
+        <w:rPr>
+          <w:rFonts w:ascii="Consolas" w:hAnsi="Consolas"/>
+          <w:noProof/>
+          <w:sz w:val="24"/>
+          <w:szCs w:val="24"/>
+        </w:rPr>
+        <w:drawing>
+          <wp:inline distT="0" distB="0" distL="0" distR="0">
+            <wp:extent cx="2977515" cy="3094355"/>
+            <wp:effectExtent l="19050" t="0" r="0" b="0"/>
+            <wp:docPr id="42" name="Picture 10"/>
+            <wp:cNvGraphicFramePr>
+              <a:graphicFrameLocks xmlns:a="http://schemas.openxmlformats.org/drawingml/2006/main" noChangeAspect="1"/>
+            </wp:cNvGraphicFramePr>
+            <a:graphic xmlns:a="http://schemas.openxmlformats.org/drawingml/2006/main">
+              <a:graphicData uri="http://schemas.openxmlformats.org/drawingml/2006/picture">
+                <pic:pic xmlns:pic="http://schemas.openxmlformats.org/drawingml/2006/picture">
+                  <pic:nvPicPr>
+                    <pic:cNvPr id="0" name="Picture 10"/>
+                    <pic:cNvPicPr>
+                      <a:picLocks noChangeAspect="1" noChangeArrowheads="1"/>
+                    </pic:cNvPicPr>
+                  </pic:nvPicPr>
+                  <pic:blipFill>
+                    <a:blip r:embed="rId45"/>
+                    <a:srcRect/>
+                    <a:stretch>
+                      <a:fillRect/>
+                    </a:stretch>
+                  </pic:blipFill>
+                  <pic:spPr bwMode="auto">
+                    <a:xfrm>
+                      <a:off x="0" y="0"/>
+                      <a:ext cx="2977515" cy="3094355"/>
+                    </a:xfrm>
+                    <a:prstGeom prst="rect">
+                      <a:avLst/>
+                    </a:prstGeom>
+                    <a:noFill/>
+                    <a:ln w="9525">
+                      <a:noFill/>
+                      <a:miter lim="800000"/>
+                      <a:headEnd/>
+                      <a:tailEnd/>
+                    </a:ln>
+                  </pic:spPr>
+                </pic:pic>
+              </a:graphicData>
+            </a:graphic>
+          </wp:inline>
+        </w:drawing>
+      </w:r>
+    </w:p>
+    <w:p>
+      <w:pPr>
+        <w:rPr>
+          <w:rFonts w:ascii="Consolas" w:hAnsi="Consolas"/>
+          <w:sz w:val="24"/>
+          <w:szCs w:val="24"/>
+        </w:rPr>
+      </w:pPr>
+      <w:r>
+        <w:rPr>
+          <w:rFonts w:ascii="Consolas" w:hAnsi="Consolas"/>
+          <w:sz w:val="24"/>
+          <w:szCs w:val="24"/>
+          <w:highlight w:val="yellow"/>
+        </w:rPr>
+        <w:t>Output:</w:t>
+      </w:r>
+    </w:p>
+    <w:p>
+      <w:pPr>
+        <w:rPr>
+          <w:rFonts w:ascii="Consolas" w:hAnsi="Consolas"/>
+          <w:sz w:val="24"/>
+          <w:szCs w:val="24"/>
+        </w:rPr>
+      </w:pPr>
+      <w:r>
+        <w:rPr>
+          <w:rFonts w:ascii="Consolas" w:hAnsi="Consolas"/>
+          <w:noProof/>
+          <w:sz w:val="24"/>
+          <w:szCs w:val="24"/>
+        </w:rPr>
+        <w:lastRenderedPageBreak/>
+        <w:drawing>
+          <wp:inline distT="0" distB="0" distL="0" distR="0">
+            <wp:extent cx="5727700" cy="438785"/>
+            <wp:effectExtent l="19050" t="0" r="6350" b="0"/>
+            <wp:docPr id="43" name="Picture 11"/>
+            <wp:cNvGraphicFramePr>
+              <a:graphicFrameLocks xmlns:a="http://schemas.openxmlformats.org/drawingml/2006/main" noChangeAspect="1"/>
+            </wp:cNvGraphicFramePr>
+            <a:graphic xmlns:a="http://schemas.openxmlformats.org/drawingml/2006/main">
+              <a:graphicData uri="http://schemas.openxmlformats.org/drawingml/2006/picture">
+                <pic:pic xmlns:pic="http://schemas.openxmlformats.org/drawingml/2006/picture">
+                  <pic:nvPicPr>
+                    <pic:cNvPr id="0" name="Picture 11"/>
+                    <pic:cNvPicPr>
+                      <a:picLocks noChangeAspect="1" noChangeArrowheads="1"/>
+                    </pic:cNvPicPr>
+                  </pic:nvPicPr>
+                  <pic:blipFill>
+                    <a:blip r:embed="rId46"/>
+                    <a:srcRect/>
+                    <a:stretch>
+                      <a:fillRect/>
+                    </a:stretch>
+                  </pic:blipFill>
+                  <pic:spPr bwMode="auto">
+                    <a:xfrm>
+                      <a:off x="0" y="0"/>
+                      <a:ext cx="5727700" cy="438785"/>
+                    </a:xfrm>
+                    <a:prstGeom prst="rect">
+                      <a:avLst/>
+                    </a:prstGeom>
+                    <a:noFill/>
+                    <a:ln w="9525">
+                      <a:noFill/>
+                      <a:miter lim="800000"/>
+                      <a:headEnd/>
+                      <a:tailEnd/>
+                    </a:ln>
+                  </pic:spPr>
+                </pic:pic>
+              </a:graphicData>
+            </a:graphic>
+          </wp:inline>
+        </w:drawing>
+      </w:r>
+    </w:p>
+    <w:p>
+      <w:pPr>
+        <w:rPr>
+          <w:rFonts w:ascii="Consolas" w:hAnsi="Consolas"/>
+          <w:sz w:val="24"/>
+          <w:szCs w:val="24"/>
+        </w:rPr>
+      </w:pPr>
+    </w:p>
+    <w:p>
+      <w:pPr>
+        <w:rPr>
+          <w:rFonts w:ascii="Consolas" w:hAnsi="Consolas"/>
+          <w:sz w:val="24"/>
+          <w:szCs w:val="24"/>
+        </w:rPr>
+      </w:pPr>
+      <w:r>
+        <w:rPr>
+          <w:rFonts w:ascii="Consolas" w:hAnsi="Consolas"/>
+          <w:sz w:val="24"/>
+          <w:szCs w:val="24"/>
+          <w:highlight w:val="yellow"/>
+        </w:rPr>
+        <w:t>Exercise:</w:t>
+      </w:r>
+    </w:p>
+    <w:p>
+      <w:pPr>
+        <w:rPr>
+          <w:rFonts w:ascii="Consolas" w:hAnsi="Consolas"/>
+          <w:sz w:val="24"/>
+          <w:szCs w:val="24"/>
+        </w:rPr>
+      </w:pPr>
+      <w:r>
+        <w:rPr>
+          <w:rFonts w:ascii="Consolas" w:hAnsi="Consolas"/>
+          <w:sz w:val="24"/>
+          <w:szCs w:val="24"/>
+        </w:rPr>
+        <w:t>index.html, must have multiple links for sorting employees</w:t>
+      </w:r>
+    </w:p>
+    <w:p>
+      <w:pPr>
+        <w:pStyle w:val="ListParagraph"/>
+        <w:numPr>
+          <w:ilvl w:val="0"/>
+          <w:numId w:val="7"/>
+        </w:numPr>
+        <w:rPr>
+          <w:rFonts w:ascii="Consolas" w:hAnsi="Consolas"/>
+          <w:sz w:val="24"/>
+          <w:szCs w:val="24"/>
+        </w:rPr>
+      </w:pPr>
+      <w:r>
+        <w:rPr>
+          <w:rFonts w:ascii="Consolas" w:hAnsi="Consolas"/>
+          <w:sz w:val="24"/>
+          <w:szCs w:val="24"/>
+        </w:rPr>
+        <w:t>Employees Name in Ascending Order</w:t>
+      </w:r>
+    </w:p>
+    <w:p>
+      <w:pPr>
+        <w:pStyle w:val="ListParagraph"/>
+        <w:numPr>
+          <w:ilvl w:val="0"/>
+          <w:numId w:val="7"/>
+        </w:numPr>
+        <w:rPr>
+          <w:rFonts w:ascii="Consolas" w:hAnsi="Consolas"/>
+          <w:sz w:val="24"/>
+          <w:szCs w:val="24"/>
+        </w:rPr>
+      </w:pPr>
+      <w:r>
+        <w:rPr>
+          <w:rFonts w:ascii="Consolas" w:hAnsi="Consolas"/>
+          <w:sz w:val="24"/>
+          <w:szCs w:val="24"/>
+        </w:rPr>
+        <w:t>Employees Id in Ascending Order</w:t>
+      </w:r>
+    </w:p>
+    <w:p>
+      <w:pPr>
+        <w:pStyle w:val="ListParagraph"/>
+        <w:numPr>
+          <w:ilvl w:val="0"/>
+          <w:numId w:val="7"/>
+        </w:numPr>
+        <w:rPr>
+          <w:rFonts w:ascii="Consolas" w:hAnsi="Consolas"/>
+          <w:sz w:val="24"/>
+          <w:szCs w:val="24"/>
+        </w:rPr>
+      </w:pPr>
+      <w:r>
+        <w:rPr>
+          <w:rFonts w:ascii="Consolas" w:hAnsi="Consolas"/>
+          <w:sz w:val="24"/>
+          <w:szCs w:val="24"/>
+        </w:rPr>
+        <w:t>Employees Id in Descending Order</w:t>
+      </w:r>
+    </w:p>
+    <w:p>
+      <w:pPr>
+        <w:pStyle w:val="ListParagraph"/>
+        <w:numPr>
+          <w:ilvl w:val="0"/>
+          <w:numId w:val="7"/>
+        </w:numPr>
+        <w:rPr>
+          <w:rFonts w:ascii="Consolas" w:hAnsi="Consolas"/>
+          <w:sz w:val="24"/>
+          <w:szCs w:val="24"/>
+        </w:rPr>
+      </w:pPr>
+      <w:r>
+        <w:rPr>
+          <w:rFonts w:ascii="Consolas" w:hAnsi="Consolas"/>
+          <w:sz w:val="24"/>
+          <w:szCs w:val="24"/>
+        </w:rPr>
+        <w:t>Employees Salary in Ascending Order</w:t>
+      </w:r>
+    </w:p>
+    <w:p>
+      <w:pPr>
+        <w:pStyle w:val="ListParagraph"/>
+        <w:numPr>
+          <w:ilvl w:val="0"/>
+          <w:numId w:val="7"/>
+        </w:numPr>
+        <w:rPr>
+          <w:rFonts w:ascii="Consolas" w:hAnsi="Consolas"/>
+          <w:sz w:val="24"/>
+          <w:szCs w:val="24"/>
+        </w:rPr>
+      </w:pPr>
+      <w:r>
+        <w:rPr>
+          <w:rFonts w:ascii="Consolas" w:hAnsi="Consolas"/>
+          <w:sz w:val="24"/>
+          <w:szCs w:val="24"/>
+        </w:rPr>
+        <w:t>Employees Salary in Descending Order</w:t>
+      </w:r>
     </w:p>
     <w:p>
       <w:pPr>
@@ -3870,6 +4846,95 @@
 <file path=word/numbering.xml><?xml version="1.0" encoding="utf-8"?>
 <w:numbering xmlns:ve="http://schemas.openxmlformats.org/markup-compatibility/2006" xmlns:o="urn:schemas-microsoft-com:office:office" xmlns:r="http://schemas.openxmlformats.org/officeDocument/2006/relationships" xmlns:m="http://schemas.openxmlformats.org/officeDocument/2006/math" xmlns:v="urn:schemas-microsoft-com:vml" xmlns:wp="http://schemas.openxmlformats.org/drawingml/2006/wordprocessingDrawing" xmlns:w10="urn:schemas-microsoft-com:office:word" xmlns:w="http://schemas.openxmlformats.org/wordprocessingml/2006/main" xmlns:wne="http://schemas.microsoft.com/office/word/2006/wordml">
   <w:abstractNum w:abstractNumId="0">
+    <w:nsid w:val="26722154"/>
+    <w:multiLevelType w:val="hybridMultilevel"/>
+    <w:tmpl w:val="BC0458AA"/>
+    <w:lvl w:ilvl="0" w:tplc="4009000F">
+      <w:start w:val="1"/>
+      <w:numFmt w:val="decimal"/>
+      <w:lvlText w:val="%1."/>
+      <w:lvlJc w:val="left"/>
+      <w:pPr>
+        <w:ind w:left="720" w:hanging="360"/>
+      </w:pPr>
+      <w:rPr>
+        <w:rFonts w:hint="default"/>
+      </w:rPr>
+    </w:lvl>
+    <w:lvl w:ilvl="1" w:tplc="40090019" w:tentative="1">
+      <w:start w:val="1"/>
+      <w:numFmt w:val="lowerLetter"/>
+      <w:lvlText w:val="%2."/>
+      <w:lvlJc w:val="left"/>
+      <w:pPr>
+        <w:ind w:left="1440" w:hanging="360"/>
+      </w:pPr>
+    </w:lvl>
+    <w:lvl w:ilvl="2" w:tplc="4009001B" w:tentative="1">
+      <w:start w:val="1"/>
+      <w:numFmt w:val="lowerRoman"/>
+      <w:lvlText w:val="%3."/>
+      <w:lvlJc w:val="right"/>
+      <w:pPr>
+        <w:ind w:left="2160" w:hanging="180"/>
+      </w:pPr>
+    </w:lvl>
+    <w:lvl w:ilvl="3" w:tplc="4009000F" w:tentative="1">
+      <w:start w:val="1"/>
+      <w:numFmt w:val="decimal"/>
+      <w:lvlText w:val="%4."/>
+      <w:lvlJc w:val="left"/>
+      <w:pPr>
+        <w:ind w:left="2880" w:hanging="360"/>
+      </w:pPr>
+    </w:lvl>
+    <w:lvl w:ilvl="4" w:tplc="40090019" w:tentative="1">
+      <w:start w:val="1"/>
+      <w:numFmt w:val="lowerLetter"/>
+      <w:lvlText w:val="%5."/>
+      <w:lvlJc w:val="left"/>
+      <w:pPr>
+        <w:ind w:left="3600" w:hanging="360"/>
+      </w:pPr>
+    </w:lvl>
+    <w:lvl w:ilvl="5" w:tplc="4009001B" w:tentative="1">
+      <w:start w:val="1"/>
+      <w:numFmt w:val="lowerRoman"/>
+      <w:lvlText w:val="%6."/>
+      <w:lvlJc w:val="right"/>
+      <w:pPr>
+        <w:ind w:left="4320" w:hanging="180"/>
+      </w:pPr>
+    </w:lvl>
+    <w:lvl w:ilvl="6" w:tplc="4009000F" w:tentative="1">
+      <w:start w:val="1"/>
+      <w:numFmt w:val="decimal"/>
+      <w:lvlText w:val="%7."/>
+      <w:lvlJc w:val="left"/>
+      <w:pPr>
+        <w:ind w:left="5040" w:hanging="360"/>
+      </w:pPr>
+    </w:lvl>
+    <w:lvl w:ilvl="7" w:tplc="40090019" w:tentative="1">
+      <w:start w:val="1"/>
+      <w:numFmt w:val="lowerLetter"/>
+      <w:lvlText w:val="%8."/>
+      <w:lvlJc w:val="left"/>
+      <w:pPr>
+        <w:ind w:left="5760" w:hanging="360"/>
+      </w:pPr>
+    </w:lvl>
+    <w:lvl w:ilvl="8" w:tplc="4009001B" w:tentative="1">
+      <w:start w:val="1"/>
+      <w:numFmt w:val="lowerRoman"/>
+      <w:lvlText w:val="%9."/>
+      <w:lvlJc w:val="right"/>
+      <w:pPr>
+        <w:ind w:left="6480" w:hanging="180"/>
+      </w:pPr>
+    </w:lvl>
+  </w:abstractNum>
+  <w:abstractNum w:abstractNumId="1">
     <w:nsid w:val="33E64C09"/>
     <w:multiLevelType w:val="hybridMultilevel"/>
     <w:tmpl w:val="A26811F2"/>
@@ -3958,7 +5023,7 @@
       </w:pPr>
     </w:lvl>
   </w:abstractNum>
-  <w:abstractNum w:abstractNumId="1">
+  <w:abstractNum w:abstractNumId="2">
     <w:nsid w:val="521D67B6"/>
     <w:multiLevelType w:val="hybridMultilevel"/>
     <w:tmpl w:val="C5D04CB8"/>
@@ -4047,7 +5112,7 @@
       </w:pPr>
     </w:lvl>
   </w:abstractNum>
-  <w:abstractNum w:abstractNumId="2">
+  <w:abstractNum w:abstractNumId="3">
     <w:nsid w:val="5893535A"/>
     <w:multiLevelType w:val="hybridMultilevel"/>
     <w:tmpl w:val="F0D827EE"/>
@@ -4160,7 +5225,7 @@
       </w:rPr>
     </w:lvl>
   </w:abstractNum>
-  <w:abstractNum w:abstractNumId="3">
+  <w:abstractNum w:abstractNumId="4">
     <w:nsid w:val="6C430E71"/>
     <w:multiLevelType w:val="hybridMultilevel"/>
     <w:tmpl w:val="55A2942E"/>
@@ -4249,7 +5314,7 @@
       </w:pPr>
     </w:lvl>
   </w:abstractNum>
-  <w:abstractNum w:abstractNumId="4">
+  <w:abstractNum w:abstractNumId="5">
     <w:nsid w:val="734B667F"/>
     <w:multiLevelType w:val="hybridMultilevel"/>
     <w:tmpl w:val="E1946C88"/>
@@ -4338,7 +5403,7 @@
       </w:pPr>
     </w:lvl>
   </w:abstractNum>
-  <w:abstractNum w:abstractNumId="5">
+  <w:abstractNum w:abstractNumId="6">
     <w:nsid w:val="7D4F0EE7"/>
     <w:multiLevelType w:val="hybridMultilevel"/>
     <w:tmpl w:val="5BDEE6DC"/>
@@ -4428,22 +5493,25 @@
     </w:lvl>
   </w:abstractNum>
   <w:num w:numId="1">
+    <w:abstractNumId w:val="3"/>
+  </w:num>
+  <w:num w:numId="2">
+    <w:abstractNumId w:val="6"/>
+  </w:num>
+  <w:num w:numId="3">
+    <w:abstractNumId w:val="1"/>
+  </w:num>
+  <w:num w:numId="4">
+    <w:abstractNumId w:val="4"/>
+  </w:num>
+  <w:num w:numId="5">
     <w:abstractNumId w:val="2"/>
   </w:num>
-  <w:num w:numId="2">
+  <w:num w:numId="6">
     <w:abstractNumId w:val="5"/>
   </w:num>
-  <w:num w:numId="3">
+  <w:num w:numId="7">
     <w:abstractNumId w:val="0"/>
-  </w:num>
-  <w:num w:numId="4">
-    <w:abstractNumId w:val="3"/>
-  </w:num>
-  <w:num w:numId="5">
-    <w:abstractNumId w:val="1"/>
-  </w:num>
-  <w:num w:numId="6">
-    <w:abstractNumId w:val="4"/>
   </w:num>
 </w:numbering>
 </file>

</xml_diff>